<commit_message>
GB1 and Further Automation
</commit_message>
<xml_diff>
--- a/Instructions.docx
+++ b/Instructions.docx
@@ -6,13 +6,8 @@
       <w:pPr>
         <w:pStyle w:val="Heading1"/>
       </w:pPr>
-      <w:proofErr w:type="spellStart"/>
-      <w:r>
-        <w:t>Github</w:t>
-      </w:r>
-      <w:proofErr w:type="spellEnd"/>
-      <w:r>
-        <w:t xml:space="preserve"> Desktop</w:t>
+      <w:r>
+        <w:t>Github Desktop</w:t>
       </w:r>
     </w:p>
     <w:p>
@@ -20,31 +15,7 @@
         <w:spacing w:before="240"/>
       </w:pPr>
       <w:r>
-        <w:t xml:space="preserve">When any changes are made to any files in the </w:t>
-      </w:r>
-      <w:proofErr w:type="spellStart"/>
-      <w:r>
-        <w:t>github</w:t>
-      </w:r>
-      <w:proofErr w:type="spellEnd"/>
-      <w:r>
-        <w:t xml:space="preserve"> repository, these changes need to be uploaded via </w:t>
-      </w:r>
-      <w:proofErr w:type="spellStart"/>
-      <w:r>
-        <w:t>Github</w:t>
-      </w:r>
-      <w:proofErr w:type="spellEnd"/>
-      <w:r>
-        <w:t xml:space="preserve"> Desktop to also be reflected in </w:t>
-      </w:r>
-      <w:proofErr w:type="spellStart"/>
-      <w:r>
-        <w:t>Sharepoint</w:t>
-      </w:r>
-      <w:proofErr w:type="spellEnd"/>
-      <w:r>
-        <w:t xml:space="preserve"> and other areas. This includes making the survey plans, survey results, and updating the total data compendium. When making survey plans and results, the main path where data can be found or saved is:</w:t>
+        <w:t>When any changes are made to any files in the github repository, these changes need to be uploaded via Github Desktop to also be reflected in Sharepoint and other areas. This includes making the survey plans, survey results, and updating the total data compendium. When making survey plans and results, the main path where data can be found or saved is:</w:t>
       </w:r>
       <w:r>
         <w:t xml:space="preserve"> </w:t>
@@ -76,15 +47,7 @@
         </w:rPr>
       </w:pPr>
       <w:r>
-        <w:t xml:space="preserve">Once all the steps are complete for either a survey plan or survey results, load </w:t>
-      </w:r>
-      <w:proofErr w:type="spellStart"/>
-      <w:r>
-        <w:t>Github</w:t>
-      </w:r>
-      <w:proofErr w:type="spellEnd"/>
-      <w:r>
-        <w:t xml:space="preserve"> desktop (either on the taskbar or search for it).</w:t>
+        <w:t>Once all the steps are complete for either a survey plan or survey results, load Github desktop (either on the taskbar or search for it).</w:t>
       </w:r>
       <w:r>
         <w:rPr>
@@ -381,43 +344,44 @@
     </w:p>
     <w:p>
       <w:r>
-        <w:t>Step 1) Take screenshots of the tidal forecast for your ground (links are also in Chrome under the HSC folder):</w:t>
-      </w:r>
-    </w:p>
-    <w:p>
-      <w:r>
-        <w:t xml:space="preserve">Scots Bay – </w:t>
-      </w:r>
+        <w:t>Step 1</w:t>
+      </w:r>
+      <w:r>
+        <w:rPr>
+          <w:highlight w:val="yellow"/>
+        </w:rPr>
+        <w:t>)</w:t>
+      </w:r>
+      <w:r>
+        <w:rPr>
+          <w:highlight w:val="yellow"/>
+        </w:rPr>
+        <w:t xml:space="preserve"> </w:t>
+      </w:r>
+      <w:r>
+        <w:rPr>
+          <w:b/>
+          <w:bCs/>
+          <w:highlight w:val="yellow"/>
+        </w:rPr>
+        <w:t>Scots Bay ONLY:</w:t>
+      </w:r>
+      <w:r>
+        <w:t xml:space="preserve"> Take screenshots of the tidal forecast for your ground (links are also in Chrome under the HSC folder):</w:t>
+      </w:r>
+    </w:p>
+    <w:p>
       <w:hyperlink r:id="rId11" w:history="1">
-        <w:proofErr w:type="spellStart"/>
         <w:r>
           <w:rPr>
             <w:rStyle w:val="Hyperlink"/>
           </w:rPr>
-          <w:t>Margaretsville</w:t>
-        </w:r>
-        <w:proofErr w:type="spellEnd"/>
-        <w:r>
-          <w:rPr>
-            <w:rStyle w:val="Hyperlink"/>
-          </w:rPr>
-          <w:t xml:space="preserve"> station</w:t>
+          <w:t>Margaretsville station</w:t>
         </w:r>
       </w:hyperlink>
       <w:r>
-        <w:t xml:space="preserve">  |  </w:t>
-      </w:r>
-      <w:r>
-        <w:t xml:space="preserve">German Bank – </w:t>
-      </w:r>
-      <w:hyperlink r:id="rId12" w:history="1">
-        <w:r>
-          <w:rPr>
-            <w:rStyle w:val="Hyperlink"/>
-          </w:rPr>
-          <w:t>Yarmouth station</w:t>
-        </w:r>
-      </w:hyperlink>
+        <w:t xml:space="preserve"> </w:t>
+      </w:r>
     </w:p>
     <w:p>
       <w:r>
@@ -467,7 +431,7 @@
                     <pic:cNvPicPr/>
                   </pic:nvPicPr>
                   <pic:blipFill>
-                    <a:blip r:embed="rId13"/>
+                    <a:blip r:embed="rId12"/>
                     <a:stretch>
                       <a:fillRect/>
                     </a:stretch>
@@ -531,7 +495,7 @@
                     <pic:cNvPicPr/>
                   </pic:nvPicPr>
                   <pic:blipFill>
-                    <a:blip r:embed="rId14"/>
+                    <a:blip r:embed="rId13"/>
                     <a:stretch>
                       <a:fillRect/>
                     </a:stretch>
@@ -555,101 +519,10 @@
     <w:p>
       <w:r>
         <w:lastRenderedPageBreak/>
-        <w:t xml:space="preserve">Step 2) Open the Survey Lines spreadsheet </w:t>
-      </w:r>
-      <w:r>
-        <w:rPr>
-          <w:noProof/>
-        </w:rPr>
-        <w:drawing>
-          <wp:inline distT="0" distB="0" distL="0" distR="0" wp14:anchorId="4F026BC3" wp14:editId="2AED0191">
-            <wp:extent cx="1276528" cy="333422"/>
-            <wp:effectExtent l="0" t="0" r="0" b="9525"/>
-            <wp:docPr id="24" name="Picture 24"/>
-            <wp:cNvGraphicFramePr>
-              <a:graphicFrameLocks xmlns:a="http://schemas.openxmlformats.org/drawingml/2006/main" noChangeAspect="1"/>
-            </wp:cNvGraphicFramePr>
-            <a:graphic xmlns:a="http://schemas.openxmlformats.org/drawingml/2006/main">
-              <a:graphicData uri="http://schemas.openxmlformats.org/drawingml/2006/picture">
-                <pic:pic xmlns:pic="http://schemas.openxmlformats.org/drawingml/2006/picture">
-                  <pic:nvPicPr>
-                    <pic:cNvPr id="1" name=""/>
-                    <pic:cNvPicPr/>
-                  </pic:nvPicPr>
-                  <pic:blipFill>
-                    <a:blip r:embed="rId15"/>
-                    <a:stretch>
-                      <a:fillRect/>
-                    </a:stretch>
-                  </pic:blipFill>
-                  <pic:spPr>
-                    <a:xfrm>
-                      <a:off x="0" y="0"/>
-                      <a:ext cx="1276528" cy="333422"/>
-                    </a:xfrm>
-                    <a:prstGeom prst="rect">
-                      <a:avLst/>
-                    </a:prstGeom>
-                  </pic:spPr>
-                </pic:pic>
-              </a:graphicData>
-            </a:graphic>
-          </wp:inline>
-        </w:drawing>
-      </w:r>
-      <w:r>
-        <w:t>in the main github.io folder.</w:t>
-      </w:r>
-    </w:p>
-    <w:p>
-      <w:r>
-        <w:t>Step 3) Form the “</w:t>
-      </w:r>
-      <w:r>
-        <w:t>survey plan</w:t>
-      </w:r>
-      <w:r>
-        <w:t xml:space="preserve">” and “Table” spreadsheets following the instructions in the Survey Lines document. You should end with a “survey plan.csv” and “Table.csv” with properly staggered/ordered vessel assignments saved in the survey’s </w:t>
-      </w:r>
-      <w:proofErr w:type="spellStart"/>
-      <w:r>
-        <w:t>github</w:t>
-      </w:r>
-      <w:proofErr w:type="spellEnd"/>
-      <w:r>
-        <w:t xml:space="preserve"> folder.</w:t>
-      </w:r>
-      <w:r>
-        <w:t xml:space="preserve"> </w:t>
-      </w:r>
-      <w:r>
-        <w:rPr>
-          <w:b/>
-          <w:bCs/>
-        </w:rPr>
-        <w:t>Make sure vessel names are their two-letter shortforms and not full names</w:t>
-      </w:r>
-      <w:r>
-        <w:t>: “C1” for Canada 100, “TM” for Tasha Marie, etc.</w:t>
-      </w:r>
-    </w:p>
-    <w:p>
-      <w:r>
-        <w:t xml:space="preserve">Step </w:t>
-      </w:r>
-      <w:r>
-        <w:t>4</w:t>
-      </w:r>
-      <w:r>
-        <w:t xml:space="preserve">) Open the Survey Plans RMD Report in the </w:t>
-      </w:r>
-      <w:proofErr w:type="spellStart"/>
-      <w:r>
-        <w:t>Github</w:t>
-      </w:r>
-      <w:proofErr w:type="spellEnd"/>
-      <w:r>
-        <w:t xml:space="preserve"> folder </w:t>
+        <w:t xml:space="preserve">Step 2) </w:t>
+      </w:r>
+      <w:r>
+        <w:t xml:space="preserve">Open the Survey Plans RMD Report in the Github folder </w:t>
       </w:r>
       <w:r>
         <w:rPr>
@@ -671,7 +544,7 @@
                     <pic:cNvPicPr/>
                   </pic:nvPicPr>
                   <pic:blipFill>
-                    <a:blip r:embed="rId16"/>
+                    <a:blip r:embed="rId14"/>
                     <a:stretch>
                       <a:fillRect/>
                     </a:stretch>
@@ -697,7 +570,7 @@
         <w:t xml:space="preserve">Step </w:t>
       </w:r>
       <w:r>
-        <w:t>5</w:t>
+        <w:t>3</w:t>
       </w:r>
       <w:r>
         <w:t>) Change the options listed in the first code chunk to match the plan coordinated by the managers. Many of these options need to be formatted exactly as described.</w:t>
@@ -706,13 +579,19 @@
     <w:p>
       <w:r>
         <w:rPr>
-          <w:noProof/>
-        </w:rPr>
+          <w:b/>
+          <w:bCs/>
+        </w:rPr>
+        <w:t>Example German Bank:</w:t>
+      </w:r>
+    </w:p>
+    <w:p>
+      <w:r>
         <w:drawing>
-          <wp:inline distT="0" distB="0" distL="0" distR="0" wp14:anchorId="549065F5" wp14:editId="42A44092">
-            <wp:extent cx="5601482" cy="2038635"/>
+          <wp:inline distT="0" distB="0" distL="0" distR="0" wp14:anchorId="4DC3AA24" wp14:editId="6662FF6B">
+            <wp:extent cx="4610743" cy="4172532"/>
             <wp:effectExtent l="0" t="0" r="0" b="0"/>
-            <wp:docPr id="18" name="Picture 18" descr="Text&#10;&#10;Description automatically generated"/>
+            <wp:docPr id="1918443813" name="Picture 1" descr="A computer screen shot of a program&#10;&#10;Description automatically generated"/>
             <wp:cNvGraphicFramePr>
               <a:graphicFrameLocks xmlns:a="http://schemas.openxmlformats.org/drawingml/2006/main" noChangeAspect="1"/>
             </wp:cNvGraphicFramePr>
@@ -720,11 +599,11 @@
               <a:graphicData uri="http://schemas.openxmlformats.org/drawingml/2006/picture">
                 <pic:pic xmlns:pic="http://schemas.openxmlformats.org/drawingml/2006/picture">
                   <pic:nvPicPr>
-                    <pic:cNvPr id="18" name="Picture 18" descr="Text&#10;&#10;Description automatically generated"/>
+                    <pic:cNvPr id="1918443813" name="Picture 1" descr="A computer screen shot of a program&#10;&#10;Description automatically generated"/>
                     <pic:cNvPicPr/>
                   </pic:nvPicPr>
                   <pic:blipFill>
-                    <a:blip r:embed="rId17"/>
+                    <a:blip r:embed="rId15"/>
                     <a:stretch>
                       <a:fillRect/>
                     </a:stretch>
@@ -732,7 +611,7 @@
                   <pic:spPr>
                     <a:xfrm>
                       <a:off x="0" y="0"/>
-                      <a:ext cx="5601482" cy="2038635"/>
+                      <a:ext cx="4610743" cy="4172532"/>
                     </a:xfrm>
                     <a:prstGeom prst="rect">
                       <a:avLst/>
@@ -746,27 +625,135 @@
       </w:r>
     </w:p>
     <w:p>
-      <w:pPr>
-        <w:spacing w:after="0"/>
-      </w:pPr>
-      <w:proofErr w:type="spellStart"/>
       <w:r>
         <w:rPr>
           <w:i/>
           <w:iCs/>
         </w:rPr>
-        <w:t>surv</w:t>
-      </w:r>
-      <w:proofErr w:type="spellEnd"/>
+        <w:t>Example notes</w:t>
+      </w:r>
+      <w:r>
+        <w:t>: EVessel and NVessel are left “NA” as this only pertains to Scots Bay. As “vessels = 4”, there are four vessels named below under V1-V4. The PlanktonVessel (often Lady Janice II) should be the furthest east vessel (and last listed in V#) for German Bank, to line up with the CTD/tow box better.</w:t>
+      </w:r>
+    </w:p>
+    <w:p>
+      <w:pPr>
+        <w:rPr>
+          <w:b/>
+          <w:bCs/>
+        </w:rPr>
+      </w:pPr>
+    </w:p>
+    <w:p>
+      <w:pPr>
+        <w:rPr>
+          <w:b/>
+          <w:bCs/>
+        </w:rPr>
+      </w:pPr>
+    </w:p>
+    <w:p>
+      <w:pPr>
+        <w:rPr>
+          <w:b/>
+          <w:bCs/>
+        </w:rPr>
+      </w:pPr>
+    </w:p>
+    <w:p>
+      <w:pPr>
+        <w:rPr>
+          <w:b/>
+          <w:bCs/>
+        </w:rPr>
+      </w:pPr>
+    </w:p>
+    <w:p>
+      <w:pPr>
+        <w:rPr>
+          <w:b/>
+          <w:bCs/>
+        </w:rPr>
+      </w:pPr>
+    </w:p>
+    <w:p>
+      <w:pPr>
+        <w:rPr>
+          <w:b/>
+          <w:bCs/>
+        </w:rPr>
+      </w:pPr>
+    </w:p>
+    <w:p>
+      <w:pPr>
+        <w:rPr>
+          <w:b/>
+          <w:bCs/>
+        </w:rPr>
+      </w:pPr>
+    </w:p>
+    <w:p>
+      <w:r>
+        <w:rPr>
+          <w:b/>
+          <w:bCs/>
+        </w:rPr>
+        <w:lastRenderedPageBreak/>
+        <w:t>Example Scots Bay (with both Boxes):</w:t>
+      </w:r>
+    </w:p>
+    <w:p>
+      <w:r>
+        <w:drawing>
+          <wp:inline distT="0" distB="0" distL="0" distR="0" wp14:anchorId="417C7D9D" wp14:editId="5FEBC0BC">
+            <wp:extent cx="4525006" cy="4163006"/>
+            <wp:effectExtent l="0" t="0" r="0" b="9525"/>
+            <wp:docPr id="1514061597" name="Picture 1" descr="A computer screen shot of a program&#10;&#10;Description automatically generated"/>
+            <wp:cNvGraphicFramePr>
+              <a:graphicFrameLocks xmlns:a="http://schemas.openxmlformats.org/drawingml/2006/main" noChangeAspect="1"/>
+            </wp:cNvGraphicFramePr>
+            <a:graphic xmlns:a="http://schemas.openxmlformats.org/drawingml/2006/main">
+              <a:graphicData uri="http://schemas.openxmlformats.org/drawingml/2006/picture">
+                <pic:pic xmlns:pic="http://schemas.openxmlformats.org/drawingml/2006/picture">
+                  <pic:nvPicPr>
+                    <pic:cNvPr id="1514061597" name="Picture 1" descr="A computer screen shot of a program&#10;&#10;Description automatically generated"/>
+                    <pic:cNvPicPr/>
+                  </pic:nvPicPr>
+                  <pic:blipFill>
+                    <a:blip r:embed="rId16"/>
+                    <a:stretch>
+                      <a:fillRect/>
+                    </a:stretch>
+                  </pic:blipFill>
+                  <pic:spPr>
+                    <a:xfrm>
+                      <a:off x="0" y="0"/>
+                      <a:ext cx="4525006" cy="4163006"/>
+                    </a:xfrm>
+                    <a:prstGeom prst="rect">
+                      <a:avLst/>
+                    </a:prstGeom>
+                  </pic:spPr>
+                </pic:pic>
+              </a:graphicData>
+            </a:graphic>
+          </wp:inline>
+        </w:drawing>
+      </w:r>
+    </w:p>
+    <w:p>
       <w:r>
         <w:rPr>
           <w:i/>
           <w:iCs/>
         </w:rPr>
-        <w:t xml:space="preserve"> </w:t>
-      </w:r>
-      <w:r>
-        <w:t>= should be “SB” for Scots Bay or “GB” for German Bank.</w:t>
+        <w:t>Example notes</w:t>
+      </w:r>
+      <w:r>
+        <w:t>: In this case, vessels is increased to ‘6’ but only 4 are listed in the V1-V4 section as this is for the main box only. The other two vessels are listed as the EVessel (East Box) or NVessel (North Box). For Scots Bay, the main box V# vessels + EVessel + NVessel should equal the total ‘vessels’. SIAllocation is ignored as this pertains only to Seal Island during German Bank surveys.</w:t>
+      </w:r>
+      <w:r>
+        <w:t xml:space="preserve"> Finally, the PlanktonVessel is often assigned V#2-3 as this will line up with the CTD and tow box.</w:t>
       </w:r>
     </w:p>
     <w:p>
@@ -778,35 +765,25 @@
           <w:i/>
           <w:iCs/>
         </w:rPr>
-        <w:t>surv2</w:t>
-      </w:r>
-      <w:r>
-        <w:t xml:space="preserve"> = the full spelling of the ground, either “Scots Bay” or “German Bank” (can’t be Scot’s Bay or </w:t>
-      </w:r>
-      <w:proofErr w:type="spellStart"/>
-      <w:r>
-        <w:t>Scotts</w:t>
-      </w:r>
-      <w:proofErr w:type="spellEnd"/>
-      <w:r>
-        <w:t xml:space="preserve"> Bay, etc.)</w:t>
+        <w:t xml:space="preserve">surv </w:t>
+      </w:r>
+      <w:r>
+        <w:t>= should be “SB” for Scots Bay or “GB” for German Bank.</w:t>
       </w:r>
     </w:p>
     <w:p>
       <w:pPr>
         <w:spacing w:after="0"/>
       </w:pPr>
-      <w:proofErr w:type="spellStart"/>
       <w:r>
         <w:rPr>
           <w:i/>
           <w:iCs/>
         </w:rPr>
-        <w:t>surv.date</w:t>
-      </w:r>
-      <w:proofErr w:type="spellEnd"/>
-      <w:r>
-        <w:t xml:space="preserve"> = date and start time of the survey listed as YYYY-MM-DD and 24-hour clock HH:MM.</w:t>
+        <w:t>surv2</w:t>
+      </w:r>
+      <w:r>
+        <w:t xml:space="preserve"> = the full spelling of the ground, either “Scots Bay” or “German Bank” (can’t be Scot’s Bay or Scotts Bay, etc.)</w:t>
       </w:r>
     </w:p>
     <w:p>
@@ -818,10 +795,10 @@
           <w:i/>
           <w:iCs/>
         </w:rPr>
-        <w:t>surv.no</w:t>
-      </w:r>
-      <w:r>
-        <w:t xml:space="preserve"> = the survey’s number (e.g. Scots Bay #6).</w:t>
+        <w:t>surv.date</w:t>
+      </w:r>
+      <w:r>
+        <w:t xml:space="preserve"> = date and start time of the survey listed as YYYY-MM-DD and 24-hour clock HH:MM.</w:t>
       </w:r>
     </w:p>
     <w:p>
@@ -833,27 +810,25 @@
           <w:i/>
           <w:iCs/>
         </w:rPr>
-        <w:t>Allocation</w:t>
-      </w:r>
-      <w:r>
-        <w:t xml:space="preserve"> = the allocation of fish given to each vessel, in mt.</w:t>
+        <w:t>surv.no</w:t>
+      </w:r>
+      <w:r>
+        <w:t xml:space="preserve"> = the survey’s number (e.g. Scots Bay #6).</w:t>
       </w:r>
     </w:p>
     <w:p>
       <w:pPr>
         <w:spacing w:after="0"/>
       </w:pPr>
-      <w:proofErr w:type="spellStart"/>
       <w:r>
         <w:rPr>
           <w:i/>
           <w:iCs/>
         </w:rPr>
-        <w:t>SIAllocation</w:t>
-      </w:r>
-      <w:proofErr w:type="spellEnd"/>
-      <w:r>
-        <w:t xml:space="preserve"> = relevant only to German Bank surveys, this is the allocation of fish given to each vessel for Seal Island only.</w:t>
+        <w:t>Allocation</w:t>
+      </w:r>
+      <w:r>
+        <w:t xml:space="preserve"> = the allocation of fish given to each vessel, in mt.</w:t>
       </w:r>
     </w:p>
     <w:p>
@@ -865,55 +840,67 @@
           <w:i/>
           <w:iCs/>
         </w:rPr>
-        <w:t>vessels</w:t>
-      </w:r>
-      <w:r>
-        <w:t xml:space="preserve"> = the number of participating vessels for the survey.</w:t>
+        <w:t>SIAllocation</w:t>
+      </w:r>
+      <w:r>
+        <w:t xml:space="preserve"> = relevant only to German Bank surveys, this is the allocation of fish given to each vessel for Seal Island only.</w:t>
       </w:r>
     </w:p>
     <w:p>
       <w:pPr>
         <w:spacing w:after="0"/>
       </w:pPr>
-      <w:proofErr w:type="spellStart"/>
       <w:r>
         <w:rPr>
           <w:i/>
           <w:iCs/>
         </w:rPr>
-        <w:t>EVessel</w:t>
-      </w:r>
-      <w:proofErr w:type="spellEnd"/>
+        <w:t>Tagging</w:t>
+      </w:r>
+      <w:r>
+        <w:t xml:space="preserve"> = a string of vessel names for boats that are participating that have known taggers aboard.</w:t>
+      </w:r>
+    </w:p>
+    <w:p>
+      <w:pPr>
+        <w:spacing w:after="0"/>
+      </w:pPr>
       <w:r>
         <w:rPr>
           <w:i/>
           <w:iCs/>
         </w:rPr>
-        <w:t xml:space="preserve"> </w:t>
-      </w:r>
-      <w:r>
-        <w:t>= relevant only to Scots Bay surveys, if a vessel was assigned the Eastern box, list their name here otherwise “NA”.</w:t>
+        <w:t>vessels</w:t>
+      </w:r>
+      <w:r>
+        <w:t xml:space="preserve"> = the number of participating vessels for the survey.</w:t>
       </w:r>
     </w:p>
     <w:p>
       <w:pPr>
         <w:spacing w:after="0"/>
       </w:pPr>
-      <w:proofErr w:type="spellStart"/>
       <w:r>
         <w:rPr>
           <w:i/>
           <w:iCs/>
         </w:rPr>
-        <w:t>NVessel</w:t>
-      </w:r>
-      <w:proofErr w:type="spellEnd"/>
+        <w:t xml:space="preserve">EVessel </w:t>
+      </w:r>
+      <w:r>
+        <w:t>= relevant only to Scots Bay surveys, if a vessel was assigned the Eastern box, list their name here otherwise “NA”.</w:t>
+      </w:r>
+    </w:p>
+    <w:p>
+      <w:pPr>
+        <w:spacing w:after="0"/>
+      </w:pPr>
       <w:r>
         <w:rPr>
           <w:i/>
           <w:iCs/>
         </w:rPr>
-        <w:t xml:space="preserve"> </w:t>
+        <w:t xml:space="preserve">NVessel </w:t>
       </w:r>
       <w:r>
         <w:t>= relevant only to Scots Bay surveys, if a vessel was assigned the Northern box, list their name here otherwise “NA”.</w:t>
@@ -923,15 +910,14 @@
       <w:pPr>
         <w:spacing w:after="0"/>
       </w:pPr>
-      <w:proofErr w:type="spellStart"/>
       <w:r>
         <w:rPr>
           <w:i/>
           <w:iCs/>
         </w:rPr>
+        <w:lastRenderedPageBreak/>
         <w:t>PlanktonVessel</w:t>
       </w:r>
-      <w:proofErr w:type="spellEnd"/>
       <w:r>
         <w:t xml:space="preserve"> = the vessel that the plankton tows and/or tech worked off of for the survey.</w:t>
       </w:r>
@@ -945,10 +931,22 @@
           <w:i/>
           <w:iCs/>
         </w:rPr>
-        <w:t>Tagging</w:t>
-      </w:r>
-      <w:r>
-        <w:t xml:space="preserve"> = a list of all vessels that had active taggers present during the survey.</w:t>
+        <w:t>V#</w:t>
+      </w:r>
+      <w:r>
+        <w:t xml:space="preserve">: A list of all </w:t>
+      </w:r>
+      <w:r>
+        <w:rPr>
+          <w:u w:val="single"/>
+        </w:rPr>
+        <w:t>main box</w:t>
+      </w:r>
+      <w:r>
+        <w:t xml:space="preserve"> vessels. These should be randomized between surveys, although Plankton</w:t>
+      </w:r>
+      <w:r>
+        <w:t>Vessel is often either lines 2-3 for Scots Bay or the last vessel (furthest east) for German Bank.</w:t>
       </w:r>
     </w:p>
     <w:p>
@@ -961,7 +959,13 @@
         <w:spacing w:after="0"/>
       </w:pPr>
       <w:r>
-        <w:t xml:space="preserve">Step 6) Once everything is in place, use the Knit button </w:t>
+        <w:t xml:space="preserve">Step </w:t>
+      </w:r>
+      <w:r>
+        <w:t>4</w:t>
+      </w:r>
+      <w:r>
+        <w:t xml:space="preserve">) Once everything is in place, use the Knit button </w:t>
       </w:r>
       <w:r>
         <w:rPr>
@@ -983,7 +987,7 @@
                     <pic:cNvPicPr/>
                   </pic:nvPicPr>
                   <pic:blipFill>
-                    <a:blip r:embed="rId18"/>
+                    <a:blip r:embed="rId17"/>
                     <a:stretch>
                       <a:fillRect/>
                     </a:stretch>
@@ -1004,7 +1008,13 @@
         </w:drawing>
       </w:r>
       <w:r>
-        <w:t xml:space="preserve"> to create the survey plan document. If you run into any errors, try to source the problem and troubleshoot it. Make sure you have all required files saved (Hourly and Daily tides, Survey Lines spreadsheets) with their proper format and names.</w:t>
+        <w:t xml:space="preserve"> to create the survey plan document. If you run into any errors, try to source the problem and troubleshoot it. Make sure you have all required files saved (Hourl</w:t>
+      </w:r>
+      <w:r>
+        <w:t>y and Daily tides for Scots Bay)</w:t>
+      </w:r>
+      <w:r>
+        <w:t xml:space="preserve"> with their proper format and names.</w:t>
       </w:r>
     </w:p>
     <w:p/>
@@ -1014,7 +1024,6 @@
         <w:spacing w:before="0"/>
       </w:pPr>
       <w:r>
-        <w:lastRenderedPageBreak/>
         <w:t>Creating the Survey Results</w:t>
       </w:r>
     </w:p>
@@ -1197,13 +1206,8 @@
           </w:tcPr>
           <w:p>
             <w:r>
-              <w:t xml:space="preserve">HerringScience.github.io &gt; HTML Markdown &gt; Tagging </w:t>
+              <w:t>HerringScience.github.io &gt; HTML Markdown &gt; Tagging Data.R</w:t>
             </w:r>
-            <w:proofErr w:type="spellStart"/>
-            <w:r>
-              <w:t>Data.R</w:t>
-            </w:r>
-            <w:proofErr w:type="spellEnd"/>
           </w:p>
         </w:tc>
       </w:tr>
@@ -1214,13 +1218,8 @@
           </w:tcPr>
           <w:p>
             <w:r>
-              <w:t xml:space="preserve">Map and Region .csv’s from Jenna’s </w:t>
+              <w:t>Map and Region .csv’s from Jenna’s Echoview</w:t>
             </w:r>
-            <w:proofErr w:type="spellStart"/>
-            <w:r>
-              <w:t>Echoview</w:t>
-            </w:r>
-            <w:proofErr w:type="spellEnd"/>
           </w:p>
         </w:tc>
         <w:tc>
@@ -1228,13 +1227,8 @@
             <w:tcW w:w="2629" w:type="dxa"/>
           </w:tcPr>
           <w:p>
-            <w:proofErr w:type="spellStart"/>
             <w:r>
-              <w:t>Echoview</w:t>
-            </w:r>
-            <w:proofErr w:type="spellEnd"/>
-            <w:r>
-              <w:t xml:space="preserve"> output</w:t>
+              <w:t>Echoview output</w:t>
             </w:r>
           </w:p>
         </w:tc>
@@ -1243,13 +1237,8 @@
             <w:tcW w:w="3700" w:type="dxa"/>
           </w:tcPr>
           <w:p>
-            <w:proofErr w:type="spellStart"/>
             <w:r>
-              <w:t>Github</w:t>
-            </w:r>
-            <w:proofErr w:type="spellEnd"/>
-            <w:r>
-              <w:t>/Survey/Year as Map.csv and Region.csv</w:t>
+              <w:t>Github/Survey/Year as Map.csv and Region.csv</w:t>
             </w:r>
           </w:p>
         </w:tc>
@@ -1270,29 +1259,8 @@
             <w:tcW w:w="2629" w:type="dxa"/>
           </w:tcPr>
           <w:p>
-            <w:proofErr w:type="spellStart"/>
             <w:r>
-              <w:t>polygon_SBEastern</w:t>
-            </w:r>
-            <w:proofErr w:type="spellEnd"/>
-            <w:r>
-              <w:t xml:space="preserve">, </w:t>
-            </w:r>
-            <w:proofErr w:type="spellStart"/>
-            <w:r>
-              <w:t>polygon_SBNorthern</w:t>
-            </w:r>
-            <w:proofErr w:type="spellEnd"/>
-            <w:r>
-              <w:t xml:space="preserve">, </w:t>
-            </w:r>
-            <w:proofErr w:type="spellStart"/>
-            <w:r>
-              <w:t>polygon_SB</w:t>
-            </w:r>
-            <w:proofErr w:type="spellEnd"/>
-            <w:r>
-              <w:t>, and any GB changes</w:t>
+              <w:t>polygon_SBEastern, polygon_SBNorthern, polygon_SB, and any GB changes</w:t>
             </w:r>
           </w:p>
         </w:tc>
@@ -1301,13 +1269,8 @@
             <w:tcW w:w="3700" w:type="dxa"/>
           </w:tcPr>
           <w:p>
-            <w:proofErr w:type="spellStart"/>
             <w:r>
-              <w:t>Github</w:t>
-            </w:r>
-            <w:proofErr w:type="spellEnd"/>
-            <w:r>
-              <w:t>/Survey/Year as:</w:t>
+              <w:t>Github/Survey/Year as:</w:t>
             </w:r>
           </w:p>
           <w:p>
@@ -1351,13 +1314,8 @@
             <w:tcW w:w="3700" w:type="dxa"/>
           </w:tcPr>
           <w:p>
-            <w:proofErr w:type="spellStart"/>
             <w:r>
-              <w:t>Github</w:t>
-            </w:r>
-            <w:proofErr w:type="spellEnd"/>
-            <w:r>
-              <w:t>/Survey/Year/</w:t>
+              <w:t>Github/Survey/Year/</w:t>
             </w:r>
           </w:p>
         </w:tc>
@@ -1386,15 +1344,7 @@
           </w:tcPr>
           <w:p>
             <w:r>
-              <w:t xml:space="preserve">Update </w:t>
-            </w:r>
-            <w:proofErr w:type="spellStart"/>
-            <w:r>
-              <w:t>Data.R</w:t>
-            </w:r>
-            <w:proofErr w:type="spellEnd"/>
-            <w:r>
-              <w:t xml:space="preserve"> script</w:t>
+              <w:t>Update Data.R script</w:t>
             </w:r>
           </w:p>
         </w:tc>
@@ -1404,13 +1354,8 @@
           </w:tcPr>
           <w:p>
             <w:r>
-              <w:t xml:space="preserve">HerringScience.github.io &gt; HTML Markdown &gt; Update </w:t>
+              <w:t>HerringScience.github.io &gt; HTML Markdown &gt; Update Data.R</w:t>
             </w:r>
-            <w:proofErr w:type="spellStart"/>
-            <w:r>
-              <w:t>Data.R</w:t>
-            </w:r>
-            <w:proofErr w:type="spellEnd"/>
           </w:p>
         </w:tc>
       </w:tr>
@@ -1570,15 +1515,7 @@
           </w:tcPr>
           <w:p>
             <w:r>
-              <w:t xml:space="preserve">Analysis of vessel transect distances made after Update RMD Data, if </w:t>
-            </w:r>
-            <w:proofErr w:type="spellStart"/>
-            <w:r>
-              <w:t>tableA</w:t>
-            </w:r>
-            <w:proofErr w:type="spellEnd"/>
-            <w:r>
-              <w:t xml:space="preserve"> and plan.csv exist</w:t>
+              <w:t>Analysis of vessel transect distances made after Update RMD Data, if tableA and plan.csv exist</w:t>
             </w:r>
           </w:p>
         </w:tc>
@@ -1610,15 +1547,7 @@
           </w:tcPr>
           <w:p>
             <w:r>
-              <w:t xml:space="preserve">Output from Jenna’s </w:t>
-            </w:r>
-            <w:proofErr w:type="spellStart"/>
-            <w:r>
-              <w:t>Echoview</w:t>
-            </w:r>
-            <w:proofErr w:type="spellEnd"/>
-            <w:r>
-              <w:t xml:space="preserve"> work, should be manually saved into the survey folder</w:t>
+              <w:t>Output from Jenna’s Echoview work, should be manually saved into the survey folder</w:t>
             </w:r>
           </w:p>
         </w:tc>
@@ -1650,15 +1579,7 @@
           </w:tcPr>
           <w:p>
             <w:r>
-              <w:t xml:space="preserve">Analysis of vessel performance made after Update Data, if </w:t>
-            </w:r>
-            <w:proofErr w:type="spellStart"/>
-            <w:r>
-              <w:t>tableA</w:t>
-            </w:r>
-            <w:proofErr w:type="spellEnd"/>
-            <w:r>
-              <w:t xml:space="preserve"> and plan.csv exist</w:t>
+              <w:t>Analysis of vessel performance made after Update Data, if tableA and plan.csv exist</w:t>
             </w:r>
           </w:p>
         </w:tc>
@@ -1703,23 +1624,7 @@
               </w:rPr>
             </w:pPr>
             <w:r>
-              <w:t xml:space="preserve">The survey plan spreadsheet made in the Survey Plans steps; make sure it is formatted properly in terms of vessels names and </w:t>
-            </w:r>
-            <w:proofErr w:type="spellStart"/>
-            <w:r>
-              <w:t>lat</w:t>
-            </w:r>
-            <w:proofErr w:type="spellEnd"/>
-            <w:r>
-              <w:t>/</w:t>
-            </w:r>
-            <w:proofErr w:type="spellStart"/>
-            <w:r>
-              <w:t>lon</w:t>
-            </w:r>
-            <w:proofErr w:type="spellEnd"/>
-            <w:r>
-              <w:t xml:space="preserve"> coordinate formats</w:t>
+              <w:t>The survey plan spreadsheet made in the Survey Plans steps; make sure it is formatted properly in terms of vessels names and lat/lon coordinate formats</w:t>
             </w:r>
             <w:r>
               <w:rPr>
@@ -1748,6 +1653,7 @@
                 <w:b/>
                 <w:bCs/>
               </w:rPr>
+              <w:lastRenderedPageBreak/>
               <w:t>Table.csv</w:t>
             </w:r>
           </w:p>
@@ -1758,26 +1664,7 @@
           </w:tcPr>
           <w:p>
             <w:r>
-              <w:t xml:space="preserve">The Table spreadsheet made in the Survey Plans steps; </w:t>
-            </w:r>
-            <w:r>
-              <w:t xml:space="preserve">; make sure it is formatted properly in terms of vessels names and </w:t>
-            </w:r>
-            <w:proofErr w:type="spellStart"/>
-            <w:r>
-              <w:t>lat</w:t>
-            </w:r>
-            <w:proofErr w:type="spellEnd"/>
-            <w:r>
-              <w:t>/</w:t>
-            </w:r>
-            <w:proofErr w:type="spellStart"/>
-            <w:r>
-              <w:t>lon</w:t>
-            </w:r>
-            <w:proofErr w:type="spellEnd"/>
-            <w:r>
-              <w:t xml:space="preserve"> coordinate formats</w:t>
+              <w:t>The Table spreadsheet made in the Survey Plans steps; ; make sure it is formatted properly in terms of vessels names and lat/lon coordinate formats</w:t>
             </w:r>
           </w:p>
         </w:tc>
@@ -1841,15 +1728,7 @@
           </w:tcPr>
           <w:p>
             <w:r>
-              <w:t xml:space="preserve">Output from Jenna’s </w:t>
-            </w:r>
-            <w:proofErr w:type="spellStart"/>
-            <w:r>
-              <w:t>Echoview</w:t>
-            </w:r>
-            <w:proofErr w:type="spellEnd"/>
-            <w:r>
-              <w:t xml:space="preserve"> work, should be manually saved into the survey folder</w:t>
+              <w:t>Output from Jenna’s Echoview work, should be manually saved into the survey folder</w:t>
             </w:r>
           </w:p>
         </w:tc>
@@ -1887,15 +1766,7 @@
               <w:t>the single-point</w:t>
             </w:r>
             <w:r>
-              <w:t xml:space="preserve"> with the greatest backscatter in </w:t>
-            </w:r>
-            <w:proofErr w:type="spellStart"/>
-            <w:r>
-              <w:t>Echoview</w:t>
-            </w:r>
-            <w:proofErr w:type="spellEnd"/>
-            <w:r>
-              <w:t>, should be taken by Jenna and saved in the survey/year folder</w:t>
+              <w:t xml:space="preserve"> with the greatest backscatter in Echoview, should be taken by Jenna and saved in the survey/year folder</w:t>
             </w:r>
           </w:p>
         </w:tc>
@@ -1927,15 +1798,7 @@
           </w:tcPr>
           <w:p>
             <w:r>
-              <w:t xml:space="preserve">Analysis of vessel speed made after Update Data, if </w:t>
-            </w:r>
-            <w:proofErr w:type="spellStart"/>
-            <w:r>
-              <w:t>tableA</w:t>
-            </w:r>
-            <w:proofErr w:type="spellEnd"/>
-            <w:r>
-              <w:t xml:space="preserve"> and plan.csv exist</w:t>
+              <w:t>Analysis of vessel speed made after Update Data, if tableA and plan.csv exist</w:t>
             </w:r>
           </w:p>
         </w:tc>
@@ -1957,7 +1820,6 @@
                 <w:b/>
                 <w:bCs/>
               </w:rPr>
-              <w:lastRenderedPageBreak/>
               <w:t>adhoc.csv</w:t>
             </w:r>
           </w:p>
@@ -1968,15 +1830,7 @@
           </w:tcPr>
           <w:p>
             <w:r>
-              <w:t xml:space="preserve">Should be saved directly to the survey/year folder if any vessels conducted an </w:t>
-            </w:r>
-            <w:proofErr w:type="spellStart"/>
-            <w:r>
-              <w:t>adhoc</w:t>
-            </w:r>
-            <w:proofErr w:type="spellEnd"/>
-            <w:r>
-              <w:t xml:space="preserve"> school survey after the scheduled survey</w:t>
+              <w:t>Should be saved directly to the survey/year folder if any vessels conducted an adhoc school survey after the scheduled survey</w:t>
             </w:r>
           </w:p>
         </w:tc>
@@ -2008,15 +1862,7 @@
           </w:tcPr>
           <w:p>
             <w:r>
-              <w:t xml:space="preserve">Tables created in the Update Data script, if Map and Region exist. Also requires any “adhoc.csv” files to be present, if there was an </w:t>
-            </w:r>
-            <w:proofErr w:type="spellStart"/>
-            <w:r>
-              <w:t>adhoc</w:t>
-            </w:r>
-            <w:proofErr w:type="spellEnd"/>
-            <w:r>
-              <w:t xml:space="preserve"> survey conducted</w:t>
+              <w:t>Tables created in the Update Data script, if Map and Region exist. Also requires any “adhoc.csv” files to be present, if there was an adhoc survey conducted</w:t>
             </w:r>
           </w:p>
         </w:tc>
@@ -2048,15 +1894,7 @@
           </w:tcPr>
           <w:p>
             <w:r>
-              <w:t xml:space="preserve">.jpg snips of each plankton tow conducted, from the RBR </w:t>
-            </w:r>
-            <w:proofErr w:type="spellStart"/>
-            <w:r>
-              <w:t>ruskin</w:t>
-            </w:r>
-            <w:proofErr w:type="spellEnd"/>
-            <w:r>
-              <w:t xml:space="preserve"> software</w:t>
+              <w:t>.jpg snips of each plankton tow conducted, from the RBR ruskin software</w:t>
             </w:r>
           </w:p>
         </w:tc>
@@ -2088,15 +1926,7 @@
           </w:tcPr>
           <w:p>
             <w:r>
-              <w:t xml:space="preserve">.csv files of any polygon changes sent by Jenna. If they didn’t change, need to copy the same set from the previous survey’s folder, or the default boxes are in the “Box Coordinates” folder in the root </w:t>
-            </w:r>
-            <w:proofErr w:type="spellStart"/>
-            <w:r>
-              <w:t>github</w:t>
-            </w:r>
-            <w:proofErr w:type="spellEnd"/>
-            <w:r>
-              <w:t xml:space="preserve"> directory.</w:t>
+              <w:t>.csv files of any polygon changes sent by Jenna. If they didn’t change, need to copy the same set from the previous survey’s folder, or the default boxes are in the “Box Coordinates” folder in the root github directory.</w:t>
             </w:r>
           </w:p>
         </w:tc>
@@ -2124,7 +1954,7 @@
             <wp:cNvGraphicFramePr/>
             <a:graphic xmlns:a="http://schemas.openxmlformats.org/drawingml/2006/main">
               <a:graphicData uri="http://schemas.openxmlformats.org/drawingml/2006/diagram">
-                <dgm:relIds xmlns:dgm="http://schemas.openxmlformats.org/drawingml/2006/diagram" xmlns:r="http://schemas.openxmlformats.org/officeDocument/2006/relationships" r:dm="rId19" r:lo="rId20" r:qs="rId21" r:cs="rId22"/>
+                <dgm:relIds xmlns:dgm="http://schemas.openxmlformats.org/drawingml/2006/diagram" xmlns:r="http://schemas.openxmlformats.org/officeDocument/2006/relationships" r:dm="rId18" r:lo="rId19" r:qs="rId20" r:cs="rId21"/>
               </a:graphicData>
             </a:graphic>
           </wp:inline>
@@ -2167,39 +1997,7 @@
           <w:b/>
           <w:bCs/>
         </w:rPr>
-        <w:t>Be sure to also take a screenshot (</w:t>
-      </w:r>
-      <w:proofErr w:type="spellStart"/>
-      <w:r>
-        <w:rPr>
-          <w:b/>
-          <w:bCs/>
-        </w:rPr>
-        <w:t>Win+Shift+S</w:t>
-      </w:r>
-      <w:proofErr w:type="spellEnd"/>
-      <w:r>
-        <w:rPr>
-          <w:b/>
-          <w:bCs/>
-        </w:rPr>
-        <w:t xml:space="preserve">) of each tow’s depth profile and save it to the </w:t>
-      </w:r>
-      <w:proofErr w:type="spellStart"/>
-      <w:r>
-        <w:rPr>
-          <w:b/>
-          <w:bCs/>
-        </w:rPr>
-        <w:t>Github</w:t>
-      </w:r>
-      <w:proofErr w:type="spellEnd"/>
-      <w:r>
-        <w:rPr>
-          <w:b/>
-          <w:bCs/>
-        </w:rPr>
-        <w:t xml:space="preserve"> folder for your survey, as “Tow 1.jpg” and “Tow 2.jpg”, before leaving Ruskin RBR.</w:t>
+        <w:t>Be sure to also take a screenshot (Win+Shift+S) of each tow’s depth profile and save it to the Github folder for your survey, as “Tow 1.jpg” and “Tow 2.jpg”, before leaving Ruskin RBR.</w:t>
       </w:r>
     </w:p>
     <w:p>
@@ -2223,7 +2021,7 @@
                     <pic:cNvPicPr/>
                   </pic:nvPicPr>
                   <pic:blipFill>
-                    <a:blip r:embed="rId24"/>
+                    <a:blip r:embed="rId23"/>
                     <a:stretch>
                       <a:fillRect/>
                     </a:stretch>
@@ -2280,7 +2078,7 @@
                     <pic:cNvPicPr/>
                   </pic:nvPicPr>
                   <pic:blipFill>
-                    <a:blip r:embed="rId25"/>
+                    <a:blip r:embed="rId24"/>
                     <a:stretch>
                       <a:fillRect/>
                     </a:stretch>
@@ -2367,39 +2165,28 @@
       <w:pPr>
         <w:spacing w:after="0"/>
       </w:pPr>
-      <w:proofErr w:type="spellStart"/>
       <w:r>
         <w:rPr>
           <w:i/>
           <w:iCs/>
         </w:rPr>
-        <w:t>ExtraBox</w:t>
-      </w:r>
-      <w:proofErr w:type="spellEnd"/>
+        <w:t xml:space="preserve">ExtraBox </w:t>
+      </w:r>
+      <w:r>
+        <w:t>– Answers are “No”, “Both”, “East”, or “North”, if any of the extra survey boxes were used during a Scots Bay survey.</w:t>
+      </w:r>
+    </w:p>
+    <w:p>
+      <w:pPr>
+        <w:spacing w:after="0"/>
+      </w:pPr>
       <w:r>
         <w:rPr>
           <w:i/>
           <w:iCs/>
         </w:rPr>
-        <w:t xml:space="preserve"> </w:t>
-      </w:r>
-      <w:r>
-        <w:t>– Answers are “No”, “Both”, “East”, or “North”, if any of the extra survey boxes were used during a Scots Bay survey.</w:t>
-      </w:r>
-    </w:p>
-    <w:p>
-      <w:pPr>
-        <w:spacing w:after="0"/>
-      </w:pPr>
-      <w:proofErr w:type="spellStart"/>
-      <w:r>
-        <w:rPr>
-          <w:i/>
-          <w:iCs/>
-        </w:rPr>
         <w:t>TideDirection</w:t>
       </w:r>
-      <w:proofErr w:type="spellEnd"/>
       <w:r>
         <w:t xml:space="preserve"> – should be “with” or “against” the tide, as written.</w:t>
       </w:r>
@@ -2445,15 +2232,7 @@
         <w:t xml:space="preserve"> in Source Data</w:t>
       </w:r>
       <w:r>
-        <w:t xml:space="preserve">. Be sure to add in the other columns in the datasheet manually as needed, these are: id, ground, </w:t>
-      </w:r>
-      <w:proofErr w:type="spellStart"/>
-      <w:r>
-        <w:t>plankton_ID</w:t>
-      </w:r>
-      <w:proofErr w:type="spellEnd"/>
-      <w:r>
-        <w:t>, Date, Lat, Lon, Year, Survey.</w:t>
+        <w:t>. Be sure to add in the other columns in the datasheet manually as needed, these are: id, ground, plankton_ID, Date, Lat, Lon, Year, Survey.</w:t>
       </w:r>
       <w:r>
         <w:t xml:space="preserve"> Mostly just be sure to follow the same Date format as previous entries. </w:t>
@@ -2461,15 +2240,7 @@
     </w:p>
     <w:p>
       <w:r>
-        <w:t xml:space="preserve">The general data from the CTD cast (average temperature, depth, </w:t>
-      </w:r>
-      <w:proofErr w:type="spellStart"/>
-      <w:r>
-        <w:t>lat</w:t>
-      </w:r>
-      <w:proofErr w:type="spellEnd"/>
-      <w:r>
-        <w:t>/long, etc.) will also need to be added to planktonsamplingData.csv</w:t>
+        <w:t>The general data from the CTD cast (average temperature, depth, lat/long, etc.) will also need to be added to planktonsamplingData.csv</w:t>
       </w:r>
     </w:p>
     <w:p>
@@ -2483,15 +2254,7 @@
     </w:p>
     <w:p>
       <w:r>
-        <w:t xml:space="preserve">Data used to be manually added to TaggingEvents.csv but now can be added by using the Tagging </w:t>
-      </w:r>
-      <w:proofErr w:type="spellStart"/>
-      <w:r>
-        <w:t>Data.R</w:t>
-      </w:r>
-      <w:proofErr w:type="spellEnd"/>
-      <w:r>
-        <w:t xml:space="preserve"> script. </w:t>
+        <w:t xml:space="preserve">Data used to be manually added to TaggingEvents.csv but now can be added by using the Tagging Data.R script. </w:t>
       </w:r>
       <w:r>
         <w:t>Only add</w:t>
@@ -2536,7 +2299,7 @@
                     <pic:cNvPicPr/>
                   </pic:nvPicPr>
                   <pic:blipFill>
-                    <a:blip r:embed="rId26"/>
+                    <a:blip r:embed="rId25"/>
                     <a:stretch>
                       <a:fillRect/>
                     </a:stretch>
@@ -2583,7 +2346,7 @@
                     <pic:cNvPicPr/>
                   </pic:nvPicPr>
                   <pic:blipFill>
-                    <a:blip r:embed="rId27"/>
+                    <a:blip r:embed="rId26"/>
                     <a:stretch>
                       <a:fillRect/>
                     </a:stretch>
@@ -2621,88 +2384,39 @@
         <w:t>processes</w:t>
       </w:r>
       <w:r>
-        <w:t xml:space="preserve"> the acoustic data in </w:t>
-      </w:r>
-      <w:proofErr w:type="spellStart"/>
-      <w:r>
-        <w:t>Echoview</w:t>
-      </w:r>
-      <w:proofErr w:type="spellEnd"/>
-      <w:r>
-        <w:t xml:space="preserve"> and outputs a “Map.csv” and “Region.csv” file. These need to go into the </w:t>
-      </w:r>
-      <w:proofErr w:type="spellStart"/>
-      <w:r>
-        <w:t>Github</w:t>
-      </w:r>
-      <w:proofErr w:type="spellEnd"/>
-      <w:r>
-        <w:t xml:space="preserve">/Survey/Year file specific to the survey. Once these are in place, running the Update RMD Data script (details below) will process this data into tableA+B+C.csv files. Furthermore, </w:t>
+        <w:t xml:space="preserve"> the acoustic data in Echoview and outputs a “Map.csv” and “Region.csv” file. These need to go into the Github/Survey/Year file specific to the survey. Once these are in place, running the Update RMD Data script (details below) will process this data into tableA+B+C.csv files. Furthermore, </w:t>
       </w:r>
       <w:r>
         <w:rPr>
           <w:b/>
           <w:bCs/>
         </w:rPr>
-        <w:t xml:space="preserve">if there was an </w:t>
-      </w:r>
-      <w:proofErr w:type="spellStart"/>
-      <w:r>
+        <w:t>if there was an adhoc school survey conducted</w:t>
+      </w:r>
+      <w:r>
+        <w:t xml:space="preserve"> the .csv for it needs to be saved as “adhoc.csv” in the same github/survey/year folder. </w:t>
+      </w:r>
+    </w:p>
+    <w:p>
+      <w:pPr>
+        <w:spacing w:after="0"/>
+      </w:pPr>
+    </w:p>
+    <w:p>
+      <w:pPr>
+        <w:shd w:val="clear" w:color="auto" w:fill="000000" w:themeFill="text1"/>
         <w:rPr>
           <w:b/>
           <w:bCs/>
         </w:rPr>
-        <w:t>adhoc</w:t>
-      </w:r>
-      <w:proofErr w:type="spellEnd"/>
+      </w:pPr>
       <w:r>
         <w:rPr>
           <w:b/>
           <w:bCs/>
         </w:rPr>
-        <w:t xml:space="preserve"> school survey conducted</w:t>
-      </w:r>
-      <w:r>
-        <w:t xml:space="preserve"> the .csv for it needs to be saved as “adhoc.csv” in the same </w:t>
-      </w:r>
-      <w:proofErr w:type="spellStart"/>
-      <w:r>
-        <w:t>github</w:t>
-      </w:r>
-      <w:proofErr w:type="spellEnd"/>
-      <w:r>
-        <w:t xml:space="preserve">/survey/year folder. </w:t>
-      </w:r>
-    </w:p>
-    <w:p>
-      <w:pPr>
-        <w:spacing w:after="0"/>
-      </w:pPr>
-    </w:p>
-    <w:p>
-      <w:pPr>
-        <w:shd w:val="clear" w:color="auto" w:fill="000000" w:themeFill="text1"/>
-        <w:rPr>
-          <w:b/>
-          <w:bCs/>
-        </w:rPr>
-      </w:pPr>
-      <w:r>
-        <w:rPr>
-          <w:b/>
-          <w:bCs/>
-        </w:rPr>
-        <w:t xml:space="preserve">Final Step: Update </w:t>
-      </w:r>
-      <w:proofErr w:type="spellStart"/>
-      <w:r>
-        <w:rPr>
-          <w:b/>
-          <w:bCs/>
-        </w:rPr>
-        <w:t>Data.R</w:t>
-      </w:r>
-      <w:proofErr w:type="spellEnd"/>
+        <w:t>Final Step: Update Data.R</w:t>
+      </w:r>
     </w:p>
     <w:p>
       <w:pPr>
@@ -2718,30 +2432,12 @@
           <w:bCs/>
           <w:u w:val="single"/>
         </w:rPr>
-        <w:t xml:space="preserve">Update </w:t>
-      </w:r>
-      <w:proofErr w:type="spellStart"/>
-      <w:r>
-        <w:rPr>
-          <w:b/>
-          <w:bCs/>
-          <w:u w:val="single"/>
-        </w:rPr>
-        <w:t>Data.R</w:t>
-      </w:r>
-      <w:proofErr w:type="spellEnd"/>
-    </w:p>
-    <w:p>
-      <w:r>
-        <w:t xml:space="preserve">Once all the above data is updated the Update RMD </w:t>
-      </w:r>
-      <w:proofErr w:type="spellStart"/>
-      <w:r>
-        <w:t>Data.R</w:t>
-      </w:r>
-      <w:proofErr w:type="spellEnd"/>
-      <w:r>
-        <w:t xml:space="preserve"> script needs to be run. </w:t>
+        <w:t>Update Data.R</w:t>
+      </w:r>
+    </w:p>
+    <w:p>
+      <w:r>
+        <w:t xml:space="preserve">Once all the above data is updated the Update RMD Data.R script needs to be run. </w:t>
       </w:r>
       <w:r>
         <w:rPr>
@@ -2843,15 +2539,7 @@
         <w:t>GB3</w:t>
       </w:r>
       <w:r>
-        <w:t xml:space="preserve"> which is the area of any </w:t>
-      </w:r>
-      <w:proofErr w:type="spellStart"/>
-      <w:r>
-        <w:t>adhoc</w:t>
-      </w:r>
-      <w:proofErr w:type="spellEnd"/>
-      <w:r>
-        <w:t xml:space="preserve"> survey that occurred (if any). </w:t>
+        <w:t xml:space="preserve"> which is the area of any adhoc survey that occurred (if any). </w:t>
       </w:r>
     </w:p>
     <w:p>
@@ -2875,7 +2563,7 @@
                     <pic:cNvPicPr/>
                   </pic:nvPicPr>
                   <pic:blipFill>
-                    <a:blip r:embed="rId28"/>
+                    <a:blip r:embed="rId27"/>
                     <a:stretch>
                       <a:fillRect/>
                     </a:stretch>
@@ -2947,7 +2635,7 @@
                     <pic:cNvPicPr/>
                   </pic:nvPicPr>
                   <pic:blipFill>
-                    <a:blip r:embed="rId29"/>
+                    <a:blip r:embed="rId28"/>
                     <a:stretch>
                       <a:fillRect/>
                     </a:stretch>
@@ -3060,7 +2748,7 @@
                     <pic:cNvPicPr/>
                   </pic:nvPicPr>
                   <pic:blipFill>
-                    <a:blip r:embed="rId30"/>
+                    <a:blip r:embed="rId29"/>
                     <a:stretch>
                       <a:fillRect/>
                     </a:stretch>
@@ -3107,7 +2795,7 @@
                     <pic:cNvPicPr/>
                   </pic:nvPicPr>
                   <pic:blipFill>
-                    <a:blip r:embed="rId31"/>
+                    <a:blip r:embed="rId30"/>
                     <a:stretch>
                       <a:fillRect/>
                     </a:stretch>
@@ -3157,7 +2845,7 @@
                     </pic:cNvPicPr>
                   </pic:nvPicPr>
                   <pic:blipFill>
-                    <a:blip r:embed="rId32">
+                    <a:blip r:embed="rId31">
                       <a:extLst>
                         <a:ext uri="{28A0092B-C50C-407E-A947-70E740481C1C}">
                           <a14:useLocalDpi xmlns:a14="http://schemas.microsoft.com/office/drawing/2010/main" val="0"/>
@@ -3207,39 +2895,7 @@
           <w:b/>
           <w:bCs/>
         </w:rPr>
-        <w:t>Before proceeding, also take a screenshot of each tow using the Windows Snipping Tool (</w:t>
-      </w:r>
-      <w:proofErr w:type="spellStart"/>
-      <w:r>
-        <w:rPr>
-          <w:b/>
-          <w:bCs/>
-        </w:rPr>
-        <w:t>Win+Shift+S</w:t>
-      </w:r>
-      <w:proofErr w:type="spellEnd"/>
-      <w:r>
-        <w:rPr>
-          <w:b/>
-          <w:bCs/>
-        </w:rPr>
-        <w:t xml:space="preserve">) and save this to the </w:t>
-      </w:r>
-      <w:proofErr w:type="spellStart"/>
-      <w:r>
-        <w:rPr>
-          <w:b/>
-          <w:bCs/>
-        </w:rPr>
-        <w:t>github</w:t>
-      </w:r>
-      <w:proofErr w:type="spellEnd"/>
-      <w:r>
-        <w:rPr>
-          <w:b/>
-          <w:bCs/>
-        </w:rPr>
-        <w:t xml:space="preserve"> folder for your survey. These need to be saved exactly as “Tow 1.jpg” and “Tow 2.jpg”.</w:t>
+        <w:t>Before proceeding, also take a screenshot of each tow using the Windows Snipping Tool (Win+Shift+S) and save this to the github folder for your survey. These need to be saved exactly as “Tow 1.jpg” and “Tow 2.jpg”.</w:t>
       </w:r>
       <w:r>
         <w:rPr>
@@ -3283,7 +2939,7 @@
                     <pic:cNvPicPr/>
                   </pic:nvPicPr>
                   <pic:blipFill>
-                    <a:blip r:embed="rId33"/>
+                    <a:blip r:embed="rId32"/>
                     <a:stretch>
                       <a:fillRect/>
                     </a:stretch>
@@ -3306,15 +2962,7 @@
     </w:p>
     <w:p>
       <w:r>
-        <w:t xml:space="preserve">Step 5) Under the top left Navigator, right click the dataset you are currently using, choose Export, and select Microsoft Excel (*.xlsx) format. This should be saved in the </w:t>
-      </w:r>
-      <w:proofErr w:type="spellStart"/>
-      <w:r>
-        <w:t>Github</w:t>
-      </w:r>
-      <w:proofErr w:type="spellEnd"/>
-      <w:r>
-        <w:t xml:space="preserve"> folder for your current Year and Survey. The exact path of this should be:</w:t>
+        <w:t>Step 5) Under the top left Navigator, right click the dataset you are currently using, choose Export, and select Microsoft Excel (*.xlsx) format. This should be saved in the Github folder for your current Year and Survey. The exact path of this should be:</w:t>
       </w:r>
     </w:p>
     <w:p>
@@ -3346,7 +2994,7 @@
                     <pic:cNvPicPr/>
                   </pic:nvPicPr>
                   <pic:blipFill>
-                    <a:blip r:embed="rId34"/>
+                    <a:blip r:embed="rId33"/>
                     <a:stretch>
                       <a:fillRect/>
                     </a:stretch>
@@ -3382,6 +3030,53 @@
             <wp:extent cx="3267531" cy="352474"/>
             <wp:effectExtent l="0" t="0" r="9525" b="9525"/>
             <wp:docPr id="11" name="Picture 11"/>
+            <wp:cNvGraphicFramePr>
+              <a:graphicFrameLocks xmlns:a="http://schemas.openxmlformats.org/drawingml/2006/main" noChangeAspect="1"/>
+            </wp:cNvGraphicFramePr>
+            <a:graphic xmlns:a="http://schemas.openxmlformats.org/drawingml/2006/main">
+              <a:graphicData uri="http://schemas.openxmlformats.org/drawingml/2006/picture">
+                <pic:pic xmlns:pic="http://schemas.openxmlformats.org/drawingml/2006/picture">
+                  <pic:nvPicPr>
+                    <pic:cNvPr id="1" name=""/>
+                    <pic:cNvPicPr/>
+                  </pic:nvPicPr>
+                  <pic:blipFill>
+                    <a:blip r:embed="rId34"/>
+                    <a:stretch>
+                      <a:fillRect/>
+                    </a:stretch>
+                  </pic:blipFill>
+                  <pic:spPr>
+                    <a:xfrm>
+                      <a:off x="0" y="0"/>
+                      <a:ext cx="3267531" cy="352474"/>
+                    </a:xfrm>
+                    <a:prstGeom prst="rect">
+                      <a:avLst/>
+                    </a:prstGeom>
+                  </pic:spPr>
+                </pic:pic>
+              </a:graphicData>
+            </a:graphic>
+          </wp:inline>
+        </w:drawing>
+      </w:r>
+    </w:p>
+    <w:p>
+      <w:r>
+        <w:t>Step 7) Scroll down until you find the starting time of the first tow that you noted down. For example, in Step 4’s notepad I noted Tow 1 as starting at 19:00, so I would scroll to this point in the data:</w:t>
+      </w:r>
+    </w:p>
+    <w:p>
+      <w:r>
+        <w:rPr>
+          <w:noProof/>
+        </w:rPr>
+        <w:drawing>
+          <wp:inline distT="0" distB="0" distL="0" distR="0" wp14:anchorId="18137C47" wp14:editId="3E937E3E">
+            <wp:extent cx="4353533" cy="247685"/>
+            <wp:effectExtent l="0" t="0" r="0" b="0"/>
+            <wp:docPr id="12" name="Picture 12"/>
             <wp:cNvGraphicFramePr>
               <a:graphicFrameLocks xmlns:a="http://schemas.openxmlformats.org/drawingml/2006/main" noChangeAspect="1"/>
             </wp:cNvGraphicFramePr>
@@ -3401,7 +3096,7 @@
                   <pic:spPr>
                     <a:xfrm>
                       <a:off x="0" y="0"/>
-                      <a:ext cx="3267531" cy="352474"/>
+                      <a:ext cx="4353533" cy="247685"/>
                     </a:xfrm>
                     <a:prstGeom prst="rect">
                       <a:avLst/>
@@ -3416,7 +3111,31 @@
     </w:p>
     <w:p>
       <w:r>
-        <w:t>Step 7) Scroll down until you find the starting time of the first tow that you noted down. For example, in Step 4’s notepad I noted Tow 1 as starting at 19:00, so I would scroll to this point in the data:</w:t>
+        <w:t xml:space="preserve">Step 8) The </w:t>
+      </w:r>
+      <w:r>
+        <w:t>far-right</w:t>
+      </w:r>
+      <w:r>
+        <w:t xml:space="preserve"> column is Depth which is what we are focusing on. Click on this first entry for Depth and drag your selection all the way down to the End time for Tow 1 (e.g., in this case 19:10). You should have all the Depth values</w:t>
+      </w:r>
+      <w:r>
+        <w:t xml:space="preserve"> for your time range selected (e.g.,</w:t>
+      </w:r>
+      <w:r>
+        <w:t xml:space="preserve"> from 19:00 to 19:10</w:t>
+      </w:r>
+      <w:r>
+        <w:t>)</w:t>
+      </w:r>
+      <w:r>
+        <w:t>.</w:t>
+      </w:r>
+    </w:p>
+    <w:p>
+      <w:r>
+        <w:lastRenderedPageBreak/>
+        <w:t>Step 9) While selected, the bottom right of the Excel sheet will update Average and Maximum values. Record these values for both Tows 1 and 2 in the notepad.</w:t>
       </w:r>
     </w:p>
     <w:p>
@@ -3425,10 +3144,10 @@
           <w:noProof/>
         </w:rPr>
         <w:drawing>
-          <wp:inline distT="0" distB="0" distL="0" distR="0" wp14:anchorId="18137C47" wp14:editId="3E937E3E">
-            <wp:extent cx="4353533" cy="247685"/>
-            <wp:effectExtent l="0" t="0" r="0" b="0"/>
-            <wp:docPr id="12" name="Picture 12"/>
+          <wp:inline distT="0" distB="0" distL="0" distR="0" wp14:anchorId="3863BBA1" wp14:editId="6521E5BB">
+            <wp:extent cx="2962688" cy="323895"/>
+            <wp:effectExtent l="0" t="0" r="9525" b="0"/>
+            <wp:docPr id="13" name="Picture 13"/>
             <wp:cNvGraphicFramePr>
               <a:graphicFrameLocks xmlns:a="http://schemas.openxmlformats.org/drawingml/2006/main" noChangeAspect="1"/>
             </wp:cNvGraphicFramePr>
@@ -3448,77 +3167,6 @@
                   <pic:spPr>
                     <a:xfrm>
                       <a:off x="0" y="0"/>
-                      <a:ext cx="4353533" cy="247685"/>
-                    </a:xfrm>
-                    <a:prstGeom prst="rect">
-                      <a:avLst/>
-                    </a:prstGeom>
-                  </pic:spPr>
-                </pic:pic>
-              </a:graphicData>
-            </a:graphic>
-          </wp:inline>
-        </w:drawing>
-      </w:r>
-    </w:p>
-    <w:p>
-      <w:r>
-        <w:t xml:space="preserve">Step 8) The </w:t>
-      </w:r>
-      <w:r>
-        <w:t>far-right</w:t>
-      </w:r>
-      <w:r>
-        <w:t xml:space="preserve"> column is Depth which is what we are focusing on. Click on this first entry for Depth and drag your selection all the way down to the End time for Tow 1 (e.g., in this case 19:10). You should have all the Depth values</w:t>
-      </w:r>
-      <w:r>
-        <w:t xml:space="preserve"> for your time range selected (e.g.,</w:t>
-      </w:r>
-      <w:r>
-        <w:t xml:space="preserve"> from 19:00 to 19:10</w:t>
-      </w:r>
-      <w:r>
-        <w:t>)</w:t>
-      </w:r>
-      <w:r>
-        <w:t>.</w:t>
-      </w:r>
-    </w:p>
-    <w:p>
-      <w:r>
-        <w:lastRenderedPageBreak/>
-        <w:t>Step 9) While selected, the bottom right of the Excel sheet will update Average and Maximum values. Record these values for both Tows 1 and 2 in the notepad.</w:t>
-      </w:r>
-    </w:p>
-    <w:p>
-      <w:r>
-        <w:rPr>
-          <w:noProof/>
-        </w:rPr>
-        <w:drawing>
-          <wp:inline distT="0" distB="0" distL="0" distR="0" wp14:anchorId="3863BBA1" wp14:editId="6521E5BB">
-            <wp:extent cx="2962688" cy="323895"/>
-            <wp:effectExtent l="0" t="0" r="9525" b="0"/>
-            <wp:docPr id="13" name="Picture 13"/>
-            <wp:cNvGraphicFramePr>
-              <a:graphicFrameLocks xmlns:a="http://schemas.openxmlformats.org/drawingml/2006/main" noChangeAspect="1"/>
-            </wp:cNvGraphicFramePr>
-            <a:graphic xmlns:a="http://schemas.openxmlformats.org/drawingml/2006/main">
-              <a:graphicData uri="http://schemas.openxmlformats.org/drawingml/2006/picture">
-                <pic:pic xmlns:pic="http://schemas.openxmlformats.org/drawingml/2006/picture">
-                  <pic:nvPicPr>
-                    <pic:cNvPr id="1" name=""/>
-                    <pic:cNvPicPr/>
-                  </pic:nvPicPr>
-                  <pic:blipFill>
-                    <a:blip r:embed="rId37"/>
-                    <a:stretch>
-                      <a:fillRect/>
-                    </a:stretch>
-                  </pic:blipFill>
-                  <pic:spPr>
-                    <a:xfrm>
-                      <a:off x="0" y="0"/>
                       <a:ext cx="2962688" cy="323895"/>
                     </a:xfrm>
                     <a:prstGeom prst="rect">
@@ -3534,23 +3182,7 @@
     </w:p>
     <w:p>
       <w:r>
-        <w:t xml:space="preserve">Step 10) Both of these values should be entered in the planktonsamplingData.csv spreadsheet under the </w:t>
-      </w:r>
-      <w:proofErr w:type="spellStart"/>
-      <w:r>
-        <w:t>AvgTowDepth</w:t>
-      </w:r>
-      <w:proofErr w:type="spellEnd"/>
-      <w:r>
-        <w:t xml:space="preserve"> and </w:t>
-      </w:r>
-      <w:proofErr w:type="spellStart"/>
-      <w:r>
-        <w:t>MaxTowDepth</w:t>
-      </w:r>
-      <w:proofErr w:type="spellEnd"/>
-      <w:r>
-        <w:t xml:space="preserve"> columns.</w:t>
+        <w:t>Step 10) Both of these values should be entered in the planktonsamplingData.csv spreadsheet under the AvgTowDepth and MaxTowDepth columns.</w:t>
       </w:r>
     </w:p>
     <w:p/>
@@ -3594,7 +3226,7 @@
                     <pic:cNvPicPr/>
                   </pic:nvPicPr>
                   <pic:blipFill>
-                    <a:blip r:embed="rId38"/>
+                    <a:blip r:embed="rId37"/>
                     <a:stretch>
                       <a:fillRect/>
                     </a:stretch>
@@ -3650,7 +3282,7 @@
                     <pic:cNvPicPr/>
                   </pic:nvPicPr>
                   <pic:blipFill>
-                    <a:blip r:embed="rId39"/>
+                    <a:blip r:embed="rId38"/>
                     <a:stretch>
                       <a:fillRect/>
                     </a:stretch>
@@ -3698,7 +3330,7 @@
                     <pic:cNvPicPr/>
                   </pic:nvPicPr>
                   <pic:blipFill>
-                    <a:blip r:embed="rId40"/>
+                    <a:blip r:embed="rId39"/>
                     <a:stretch>
                       <a:fillRect/>
                     </a:stretch>
@@ -3721,15 +3353,7 @@
     </w:p>
     <w:p>
       <w:r>
-        <w:t xml:space="preserve">Step 5) It is probably best to export directly into the folder associated with your survey. The export defaults to Documents, which is where the </w:t>
-      </w:r>
-      <w:proofErr w:type="spellStart"/>
-      <w:r>
-        <w:t>Github</w:t>
-      </w:r>
-      <w:proofErr w:type="spellEnd"/>
-      <w:r>
-        <w:t xml:space="preserve"> folder already is. </w:t>
+        <w:t xml:space="preserve">Step 5) It is probably best to export directly into the folder associated with your survey. The export defaults to Documents, which is where the Github folder already is. </w:t>
       </w:r>
     </w:p>
     <w:p>
@@ -3753,7 +3377,7 @@
                     <pic:cNvPicPr/>
                   </pic:nvPicPr>
                   <pic:blipFill>
-                    <a:blip r:embed="rId41"/>
+                    <a:blip r:embed="rId40"/>
                     <a:stretch>
                       <a:fillRect/>
                     </a:stretch>
@@ -3826,13 +3450,8 @@
       </w:r>
     </w:p>
     <w:p>
-      <w:proofErr w:type="spellStart"/>
-      <w:r>
-        <w:t>Survey.No</w:t>
-      </w:r>
-      <w:proofErr w:type="spellEnd"/>
-      <w:r>
-        <w:t xml:space="preserve"> – the survey number for this ground for this year.</w:t>
+      <w:r>
+        <w:t>Survey.No – the survey number for this ground for this year.</w:t>
       </w:r>
     </w:p>
     <w:p>
@@ -3841,13 +3460,8 @@
       </w:r>
     </w:p>
     <w:p>
-      <w:proofErr w:type="spellStart"/>
-      <w:r>
-        <w:t>StartTime</w:t>
-      </w:r>
-      <w:proofErr w:type="spellEnd"/>
-      <w:r>
-        <w:t xml:space="preserve"> – the time that the survey was scheduled to start in the survey plans.</w:t>
+      <w:r>
+        <w:t>StartTime – the time that the survey was scheduled to start in the survey plans.</w:t>
       </w:r>
     </w:p>
     <w:p>
@@ -3861,105 +3475,43 @@
       </w:r>
     </w:p>
     <w:p>
-      <w:proofErr w:type="spellStart"/>
-      <w:r>
-        <w:t>Vessel.No</w:t>
-      </w:r>
-      <w:proofErr w:type="spellEnd"/>
-      <w:r>
-        <w:t xml:space="preserve"> – number of vessels attending the survey.</w:t>
-      </w:r>
-    </w:p>
-    <w:p>
-      <w:proofErr w:type="spellStart"/>
-      <w:r>
-        <w:t>ExtraBox</w:t>
-      </w:r>
-      <w:proofErr w:type="spellEnd"/>
-      <w:r>
-        <w:t xml:space="preserve"> – for Scots Bay surveys only, whether the North or East extra boxes were assigned to any vessels for the survey. Answers are “No”, “Both”, “East”, or “North”. </w:t>
-      </w:r>
-    </w:p>
-    <w:p>
-      <w:proofErr w:type="spellStart"/>
-      <w:r>
-        <w:t>EVessel</w:t>
-      </w:r>
-      <w:proofErr w:type="spellEnd"/>
-      <w:r>
-        <w:t xml:space="preserve"> – if a vessel was assigned to the East box, list the full name of the vessel here.</w:t>
-      </w:r>
-    </w:p>
-    <w:p>
-      <w:proofErr w:type="spellStart"/>
-      <w:r>
-        <w:t>NVessel</w:t>
-      </w:r>
-      <w:proofErr w:type="spellEnd"/>
-      <w:r>
-        <w:t xml:space="preserve"> – if a vessel was assigned to the North box, list the full name of the vessel here.</w:t>
-      </w:r>
-    </w:p>
-    <w:p>
-      <w:proofErr w:type="spellStart"/>
-      <w:r>
-        <w:t>PlanktonVessel</w:t>
-      </w:r>
-      <w:proofErr w:type="spellEnd"/>
-      <w:r>
-        <w:t xml:space="preserve"> – the vessel that the plankton tows were conducted on.</w:t>
-      </w:r>
-    </w:p>
-    <w:p>
-      <w:proofErr w:type="spellStart"/>
-      <w:r>
-        <w:t>No_jars</w:t>
-      </w:r>
-      <w:proofErr w:type="spellEnd"/>
-      <w:r>
-        <w:t xml:space="preserve"> – number of jars associated with each individual tow.</w:t>
-      </w:r>
-    </w:p>
-    <w:p>
-      <w:r>
-        <w:t xml:space="preserve">Lon1, Lat1 – the </w:t>
-      </w:r>
-      <w:proofErr w:type="spellStart"/>
-      <w:r>
-        <w:t>lat</w:t>
-      </w:r>
-      <w:proofErr w:type="spellEnd"/>
-      <w:r>
-        <w:t>/</w:t>
-      </w:r>
-      <w:proofErr w:type="spellStart"/>
-      <w:r>
-        <w:t>lon</w:t>
-      </w:r>
-      <w:proofErr w:type="spellEnd"/>
-      <w:r>
-        <w:t xml:space="preserve"> coordinates for the start of the tow.</w:t>
-      </w:r>
-    </w:p>
-    <w:p>
-      <w:r>
-        <w:t xml:space="preserve">Lon2, Lat2 – the </w:t>
-      </w:r>
-      <w:proofErr w:type="spellStart"/>
-      <w:r>
-        <w:t>lat</w:t>
-      </w:r>
-      <w:proofErr w:type="spellEnd"/>
-      <w:r>
-        <w:t>/</w:t>
-      </w:r>
-      <w:proofErr w:type="spellStart"/>
-      <w:r>
-        <w:t>lon</w:t>
-      </w:r>
-      <w:proofErr w:type="spellEnd"/>
-      <w:r>
-        <w:t xml:space="preserve"> coordinates for the end of the tow. </w:t>
+      <w:r>
+        <w:t>Vessel.No – number of vessels attending the survey.</w:t>
+      </w:r>
+    </w:p>
+    <w:p>
+      <w:r>
+        <w:t xml:space="preserve">ExtraBox – for Scots Bay surveys only, whether the North or East extra boxes were assigned to any vessels for the survey. Answers are “No”, “Both”, “East”, or “North”. </w:t>
+      </w:r>
+    </w:p>
+    <w:p>
+      <w:r>
+        <w:t>EVessel – if a vessel was assigned to the East box, list the full name of the vessel here.</w:t>
+      </w:r>
+    </w:p>
+    <w:p>
+      <w:r>
+        <w:t>NVessel – if a vessel was assigned to the North box, list the full name of the vessel here.</w:t>
+      </w:r>
+    </w:p>
+    <w:p>
+      <w:r>
+        <w:t>PlanktonVessel – the vessel that the plankton tows were conducted on.</w:t>
+      </w:r>
+    </w:p>
+    <w:p>
+      <w:r>
+        <w:t>No_jars – number of jars associated with each individual tow.</w:t>
+      </w:r>
+    </w:p>
+    <w:p>
+      <w:r>
+        <w:t>Lon1, Lat1 – the lat/lon coordinates for the start of the tow.</w:t>
+      </w:r>
+    </w:p>
+    <w:p>
+      <w:r>
+        <w:t xml:space="preserve">Lon2, Lat2 – the lat/lon coordinates for the end of the tow. </w:t>
       </w:r>
     </w:p>
     <w:p>
@@ -3973,13 +3525,8 @@
       </w:r>
     </w:p>
     <w:p>
-      <w:proofErr w:type="spellStart"/>
-      <w:r>
-        <w:t>TowTime</w:t>
-      </w:r>
-      <w:proofErr w:type="spellEnd"/>
-      <w:r>
-        <w:t xml:space="preserve"> – total duration of the tow (or difference between the tow end and start times).</w:t>
+      <w:r>
+        <w:t>TowTime – total duration of the tow (or difference between the tow end and start times).</w:t>
       </w:r>
     </w:p>
     <w:p>
@@ -3993,23 +3540,13 @@
       </w:r>
     </w:p>
     <w:p>
-      <w:proofErr w:type="spellStart"/>
-      <w:r>
-        <w:t>SurfaceTemp</w:t>
-      </w:r>
-      <w:proofErr w:type="spellEnd"/>
-      <w:r>
-        <w:t xml:space="preserve"> – no longer used, previously taken from the wheelhouse sensors.</w:t>
-      </w:r>
-    </w:p>
-    <w:p>
-      <w:proofErr w:type="spellStart"/>
-      <w:r>
-        <w:t>AirTemp</w:t>
-      </w:r>
-      <w:proofErr w:type="spellEnd"/>
-      <w:r>
-        <w:t xml:space="preserve"> – outside air temperature during the tow, can be taken from any weather forecast for the area.</w:t>
+      <w:r>
+        <w:t>SurfaceTemp – no longer used, previously taken from the wheelhouse sensors.</w:t>
+      </w:r>
+    </w:p>
+    <w:p>
+      <w:r>
+        <w:t>AirTemp – outside air temperature during the tow, can be taken from any weather forecast for the area.</w:t>
       </w:r>
     </w:p>
     <w:p>
@@ -4019,13 +3556,8 @@
       </w:r>
     </w:p>
     <w:p>
-      <w:proofErr w:type="spellStart"/>
-      <w:r>
-        <w:t>TowType</w:t>
-      </w:r>
-      <w:proofErr w:type="spellEnd"/>
-      <w:r>
-        <w:t xml:space="preserve"> – type of tow conducted, should be defaulted to “Surface Tow”.</w:t>
+      <w:r>
+        <w:t>TowType – type of tow conducted, should be defaulted to “Surface Tow”.</w:t>
       </w:r>
     </w:p>
     <w:p>
@@ -4039,95 +3571,52 @@
       </w:r>
     </w:p>
     <w:p>
-      <w:proofErr w:type="spellStart"/>
-      <w:r>
-        <w:t>TideDirection</w:t>
-      </w:r>
-      <w:proofErr w:type="spellEnd"/>
-      <w:r>
-        <w:t xml:space="preserve"> – whether the vessel was “with” or “against” the tide during the plankton tows. Normally one tow with be with, and one will be against the tide.</w:t>
-      </w:r>
-    </w:p>
-    <w:p>
-      <w:proofErr w:type="spellStart"/>
-      <w:r>
-        <w:t>AvgTowDepth</w:t>
-      </w:r>
-      <w:proofErr w:type="spellEnd"/>
+      <w:r>
+        <w:t>TideDirection – whether the vessel was “with” or “against” the tide during the plankton tows. Normally one tow with be with, and one will be against the tide.</w:t>
+      </w:r>
+    </w:p>
+    <w:p>
+      <w:r>
+        <w:t xml:space="preserve">AvgTowDepth </w:t>
+      </w:r>
+      <w:r>
+        <w:t>–</w:t>
+      </w:r>
       <w:r>
         <w:t xml:space="preserve"> </w:t>
       </w:r>
       <w:r>
-        <w:t>–</w:t>
-      </w:r>
-      <w:r>
-        <w:t xml:space="preserve"> </w:t>
-      </w:r>
-      <w:r>
         <w:t>average depth of the tow. This is measured during the Ruskin export process (see Plankton Tow Data Export).</w:t>
       </w:r>
     </w:p>
     <w:p>
-      <w:proofErr w:type="spellStart"/>
-      <w:r>
-        <w:t>MaxTowDepth</w:t>
-      </w:r>
-      <w:proofErr w:type="spellEnd"/>
-      <w:r>
-        <w:t xml:space="preserve"> – maximum depth of the tow. This is measured during the Ruskin export process (see Plankton Tow Data Export).</w:t>
-      </w:r>
-    </w:p>
-    <w:p>
-      <w:r>
-        <w:t xml:space="preserve">CTD_ID – file name of the CTD which can be found in the exported CTD .csv. It should be a combination of the device serial number, then the full date, then time stamp (e.g. </w:t>
-      </w:r>
-      <w:proofErr w:type="spellStart"/>
-      <w:r>
-        <w:t>device_YYYYMMDD_HHMMSS</w:t>
-      </w:r>
-      <w:proofErr w:type="spellEnd"/>
-      <w:r>
-        <w:t>).</w:t>
-      </w:r>
-    </w:p>
-    <w:p>
-      <w:proofErr w:type="spellStart"/>
-      <w:r>
-        <w:t>AvgTemp</w:t>
-      </w:r>
-      <w:proofErr w:type="spellEnd"/>
-      <w:r>
-        <w:t xml:space="preserve"> – average temperature from the CTD cast, this should be given on the CTD summary for the cast on the device itself.</w:t>
-      </w:r>
-    </w:p>
-    <w:p>
-      <w:proofErr w:type="spellStart"/>
-      <w:r>
-        <w:t>AvgSalinity</w:t>
-      </w:r>
-      <w:proofErr w:type="spellEnd"/>
-      <w:r>
-        <w:t xml:space="preserve"> – average salinity from the CTD cast, this should be given on the CTD summary for the cast on the device itself.</w:t>
-      </w:r>
-    </w:p>
-    <w:p>
-      <w:proofErr w:type="spellStart"/>
-      <w:r>
-        <w:t>WindDirection</w:t>
-      </w:r>
-      <w:proofErr w:type="spellEnd"/>
-      <w:r>
-        <w:t xml:space="preserve"> – a rough estimate of the direction of wind during the plankton tows. It can also be taken from any weather app.</w:t>
-      </w:r>
-    </w:p>
-    <w:p>
-      <w:proofErr w:type="spellStart"/>
-      <w:r>
-        <w:t>WindSpeed</w:t>
-      </w:r>
-      <w:proofErr w:type="spellEnd"/>
-      <w:r>
-        <w:t xml:space="preserve"> – a rough estimate of the speed of wind during the plankton tows. It can also be taken from any weather app.</w:t>
+      <w:r>
+        <w:t>MaxTowDepth – maximum depth of the tow. This is measured during the Ruskin export process (see Plankton Tow Data Export).</w:t>
+      </w:r>
+    </w:p>
+    <w:p>
+      <w:r>
+        <w:t>CTD_ID – file name of the CTD which can be found in the exported CTD .csv. It should be a combination of the device serial number, then the full date, then time stamp (e.g. device_YYYYMMDD_HHMMSS).</w:t>
+      </w:r>
+    </w:p>
+    <w:p>
+      <w:r>
+        <w:t>AvgTemp – average temperature from the CTD cast, this should be given on the CTD summary for the cast on the device itself.</w:t>
+      </w:r>
+    </w:p>
+    <w:p>
+      <w:r>
+        <w:t>AvgSalinity – average salinity from the CTD cast, this should be given on the CTD summary for the cast on the device itself.</w:t>
+      </w:r>
+    </w:p>
+    <w:p>
+      <w:r>
+        <w:t>WindDirection – a rough estimate of the direction of wind during the plankton tows. It can also be taken from any weather app.</w:t>
+      </w:r>
+    </w:p>
+    <w:p>
+      <w:r>
+        <w:t>WindSpeed – a rough estimate of the speed of wind during the plankton tows. It can also be taken from any weather app.</w:t>
       </w:r>
     </w:p>
     <w:p>
@@ -4157,26 +3646,16 @@
       </w:r>
     </w:p>
     <w:p>
-      <w:proofErr w:type="spellStart"/>
-      <w:r>
-        <w:t>NoRevs</w:t>
-      </w:r>
-      <w:proofErr w:type="spellEnd"/>
-      <w:r>
-        <w:t xml:space="preserve"> – </w:t>
+      <w:r>
+        <w:t xml:space="preserve">NoRevs – </w:t>
       </w:r>
       <w:r>
         <w:t>the difference between the two flow readings, as in the number of revolutions the flowmeter underwent during the plankton tow.</w:t>
       </w:r>
     </w:p>
     <w:p>
-      <w:proofErr w:type="spellStart"/>
-      <w:r>
-        <w:t>DistanceCalc</w:t>
-      </w:r>
-      <w:proofErr w:type="spellEnd"/>
-      <w:r>
-        <w:t xml:space="preserve"> – </w:t>
+      <w:r>
+        <w:t xml:space="preserve">DistanceCalc – </w:t>
       </w:r>
       <w:r>
         <w:t>the result of a calculation (</w:t>
@@ -4201,13 +3680,8 @@
       <w:r>
         <w:t>the result of a calculation (</w:t>
       </w:r>
-      <w:proofErr w:type="spellStart"/>
-      <w:r>
-        <w:t>DistanceCalc</w:t>
-      </w:r>
-      <w:proofErr w:type="spellEnd"/>
-      <w:r>
-        <w:t>*3.14159*1m net diameter; this will change if the 1m net diameter ever changes</w:t>
+      <w:r>
+        <w:t>DistanceCalc*3.14159*1m net diameter; this will change if the 1m net diameter ever changes</w:t>
       </w:r>
       <w:r>
         <w:t>) to determine the volume of water that the plankton tow filtered.</w:t>
@@ -4219,39 +3693,13 @@
       </w:r>
     </w:p>
     <w:p>
-      <w:proofErr w:type="spellStart"/>
-      <w:r>
-        <w:t>DepthDiscD</w:t>
-      </w:r>
-      <w:proofErr w:type="spellEnd"/>
-      <w:r>
-        <w:t xml:space="preserve"> – the depth at which the </w:t>
-      </w:r>
-      <w:proofErr w:type="spellStart"/>
-      <w:r>
-        <w:t>secchi</w:t>
-      </w:r>
-      <w:proofErr w:type="spellEnd"/>
-      <w:r>
-        <w:t xml:space="preserve"> disc disappeared. </w:t>
-      </w:r>
-    </w:p>
-    <w:p>
-      <w:proofErr w:type="spellStart"/>
-      <w:r>
-        <w:t>DepthDiscA</w:t>
-      </w:r>
-      <w:proofErr w:type="spellEnd"/>
-      <w:r>
-        <w:t xml:space="preserve"> – the depth at which the </w:t>
-      </w:r>
-      <w:proofErr w:type="spellStart"/>
-      <w:r>
-        <w:t>secchu</w:t>
-      </w:r>
-      <w:proofErr w:type="spellEnd"/>
-      <w:r>
-        <w:t xml:space="preserve"> disc reappeared. </w:t>
+      <w:r>
+        <w:t xml:space="preserve">DepthDiscD – the depth at which the secchi disc disappeared. </w:t>
+      </w:r>
+    </w:p>
+    <w:p>
+      <w:r>
+        <w:t xml:space="preserve">DepthDiscA – the depth at which the secchu disc reappeared. </w:t>
       </w:r>
     </w:p>
     <w:p/>
@@ -4271,23 +3719,7 @@
     </w:p>
     <w:p>
       <w:r>
-        <w:t xml:space="preserve">Pressure, Depth, Temperature, Conductivity, </w:t>
-      </w:r>
-      <w:proofErr w:type="spellStart"/>
-      <w:r>
-        <w:t>Specific_conductance</w:t>
-      </w:r>
-      <w:proofErr w:type="spellEnd"/>
-      <w:r>
-        <w:t xml:space="preserve">, Salinity, </w:t>
-      </w:r>
-      <w:proofErr w:type="spellStart"/>
-      <w:r>
-        <w:t>Sound_velocity</w:t>
-      </w:r>
-      <w:proofErr w:type="spellEnd"/>
-      <w:r>
-        <w:t>, Density – all of these columns are added from the raw CTD data (pasted in) and not added manually.</w:t>
+        <w:t>Pressure, Depth, Temperature, Conductivity, Specific_conductance, Salinity, Sound_velocity, Density – all of these columns are added from the raw CTD data (pasted in) and not added manually.</w:t>
       </w:r>
     </w:p>
     <w:p>
@@ -4296,13 +3728,8 @@
       </w:r>
     </w:p>
     <w:p>
-      <w:proofErr w:type="spellStart"/>
-      <w:r>
-        <w:t>Plankton_ID</w:t>
-      </w:r>
-      <w:proofErr w:type="spellEnd"/>
-      <w:r>
-        <w:t xml:space="preserve"> – id of the associated plankton tow(s).</w:t>
+      <w:r>
+        <w:t>Plankton_ID – id of the associated plankton tow(s).</w:t>
       </w:r>
     </w:p>
     <w:p>
@@ -4327,7 +3754,7 @@
     </w:p>
     <w:p/>
     <w:sectPr>
-      <w:headerReference w:type="first" r:id="rId42"/>
+      <w:headerReference w:type="first" r:id="rId41"/>
       <w:pgSz w:w="12240" w:h="15840"/>
       <w:pgMar w:top="1440" w:right="1440" w:bottom="1440" w:left="1440" w:header="708" w:footer="708" w:gutter="0"/>
       <w:cols w:space="708"/>
@@ -6823,7 +6250,7 @@
   <dgm:whole/>
   <dgm:extLst>
     <a:ext uri="http://schemas.microsoft.com/office/drawing/2008/diagram">
-      <dsp:dataModelExt xmlns:dsp="http://schemas.microsoft.com/office/drawing/2008/diagram" relId="rId23" minVer="http://schemas.openxmlformats.org/drawingml/2006/diagram"/>
+      <dsp:dataModelExt xmlns:dsp="http://schemas.microsoft.com/office/drawing/2008/diagram" relId="rId22" minVer="http://schemas.openxmlformats.org/drawingml/2006/diagram"/>
     </a:ext>
   </dgm:extLst>
 </dgm:dataModel>

</xml_diff>

<commit_message>
GB1 Results and Script Fixes
</commit_message>
<xml_diff>
--- a/Instructions.docx
+++ b/Instructions.docx
@@ -434,15 +434,7 @@
         </w:numPr>
       </w:pPr>
       <w:r>
-        <w:t>A screenshot of the survey day (</w:t>
-      </w:r>
-      <w:proofErr w:type="gramStart"/>
-      <w:r>
-        <w:t>e.g.</w:t>
-      </w:r>
-      <w:proofErr w:type="gramEnd"/>
-      <w:r>
-        <w:t xml:space="preserve"> Sunday) and the proceeding day. </w:t>
+        <w:t xml:space="preserve">A screenshot of the survey day (e.g. Sunday) and the proceeding day. </w:t>
       </w:r>
       <w:r>
         <w:rPr>
@@ -902,15 +894,7 @@
       </w:r>
       <w:proofErr w:type="spellEnd"/>
       <w:r>
-        <w:t xml:space="preserve"> should equal the total ‘</w:t>
-      </w:r>
-      <w:proofErr w:type="gramStart"/>
-      <w:r>
-        <w:t>vessels’</w:t>
-      </w:r>
-      <w:proofErr w:type="gramEnd"/>
-      <w:r>
-        <w:t xml:space="preserve">. </w:t>
+        <w:t xml:space="preserve"> should equal the total ‘vessels’. </w:t>
       </w:r>
       <w:proofErr w:type="spellStart"/>
       <w:r>
@@ -980,15 +964,7 @@
         </w:drawing>
       </w:r>
       <w:r>
-        <w:t xml:space="preserve"> to create the survey plan document. If you run into any errors, try to source the </w:t>
-      </w:r>
-      <w:proofErr w:type="gramStart"/>
-      <w:r>
-        <w:t>problem</w:t>
-      </w:r>
-      <w:proofErr w:type="gramEnd"/>
-      <w:r>
-        <w:t xml:space="preserve"> and troubleshoot it. Make sure you have all required files saved (Hourly and Daily tides for Scots Bay) with their proper format and names.</w:t>
+        <w:t xml:space="preserve"> to create the survey plan document. If you run into any errors, try to source the problem and troubleshoot it. Make sure you have all required files saved (Hourly and Daily tides for Scots Bay) with their proper format and names.</w:t>
       </w:r>
     </w:p>
     <w:p/>
@@ -1053,7 +1029,6 @@
         <w:spacing w:after="0"/>
       </w:pPr>
       <w:proofErr w:type="spellStart"/>
-      <w:proofErr w:type="gramStart"/>
       <w:r>
         <w:rPr>
           <w:i/>
@@ -1062,7 +1037,6 @@
         <w:t>surv.date</w:t>
       </w:r>
       <w:proofErr w:type="spellEnd"/>
-      <w:proofErr w:type="gramEnd"/>
       <w:r>
         <w:t xml:space="preserve"> = date and start time of the survey listed as YYYY-MM-DD and 24-hour clock HH:MM.</w:t>
       </w:r>
@@ -1079,15 +1053,7 @@
         <w:t>surv.no</w:t>
       </w:r>
       <w:r>
-        <w:t xml:space="preserve"> = the survey’s number (</w:t>
-      </w:r>
-      <w:proofErr w:type="gramStart"/>
-      <w:r>
-        <w:t>e.g.</w:t>
-      </w:r>
-      <w:proofErr w:type="gramEnd"/>
-      <w:r>
-        <w:t xml:space="preserve"> Scots Bay #6).</w:t>
+        <w:t xml:space="preserve"> = the survey’s number (e.g. Scots Bay #6).</w:t>
       </w:r>
     </w:p>
     <w:p>
@@ -1214,15 +1180,7 @@
       </w:r>
       <w:proofErr w:type="spellEnd"/>
       <w:r>
-        <w:t xml:space="preserve"> = the vessel that the plankton tows and/or tech worked </w:t>
-      </w:r>
-      <w:proofErr w:type="gramStart"/>
-      <w:r>
-        <w:t>off of</w:t>
-      </w:r>
-      <w:proofErr w:type="gramEnd"/>
-      <w:r>
-        <w:t xml:space="preserve"> for the survey.</w:t>
+        <w:t xml:space="preserve"> = the vessel that the plankton tows and/or tech worked off of for the survey.</w:t>
       </w:r>
     </w:p>
     <w:p>
@@ -1498,15 +1456,7 @@
           </w:tcPr>
           <w:p>
             <w:r>
-              <w:t xml:space="preserve">Map and </w:t>
-            </w:r>
-            <w:proofErr w:type="gramStart"/>
-            <w:r>
-              <w:t>Region .csv’s</w:t>
-            </w:r>
-            <w:proofErr w:type="gramEnd"/>
-            <w:r>
-              <w:t xml:space="preserve"> from Jenna’s </w:t>
+              <w:t xml:space="preserve">Map and Region .csv’s from Jenna’s </w:t>
             </w:r>
             <w:proofErr w:type="spellStart"/>
             <w:r>
@@ -2099,13 +2049,8 @@
               <w:t xml:space="preserve">.jpg snip of </w:t>
             </w:r>
             <w:r>
-              <w:t xml:space="preserve">the </w:t>
-            </w:r>
-            <w:proofErr w:type="gramStart"/>
-            <w:r>
-              <w:t>single-point</w:t>
-            </w:r>
-            <w:proofErr w:type="gramEnd"/>
+              <w:t>the single-point</w:t>
+            </w:r>
             <w:r>
               <w:t xml:space="preserve"> with the greatest backscatter in </w:t>
             </w:r>
@@ -2227,23 +2172,7 @@
           </w:tcPr>
           <w:p>
             <w:r>
-              <w:t xml:space="preserve">Tables created in the Update Data </w:t>
-            </w:r>
-            <w:proofErr w:type="gramStart"/>
-            <w:r>
-              <w:t>script, if</w:t>
-            </w:r>
-            <w:proofErr w:type="gramEnd"/>
-            <w:r>
-              <w:t xml:space="preserve"> Map and Region exist. Also requires any “adhoc.csv” files to be </w:t>
-            </w:r>
-            <w:proofErr w:type="gramStart"/>
-            <w:r>
-              <w:t>present, if</w:t>
-            </w:r>
-            <w:proofErr w:type="gramEnd"/>
-            <w:r>
-              <w:t xml:space="preserve"> there was an </w:t>
+              <w:t xml:space="preserve">Tables created in the Update Data script, if Map and Region exist. Also requires any “adhoc.csv” files to be present, if there was an </w:t>
             </w:r>
             <w:proofErr w:type="spellStart"/>
             <w:r>
@@ -2386,15 +2315,7 @@
           </w:tcPr>
           <w:p>
             <w:r>
-              <w:t xml:space="preserve">Raw .csv export of the CTD data via the CTD software. No name </w:t>
-            </w:r>
-            <w:proofErr w:type="gramStart"/>
-            <w:r>
-              <w:t>change</w:t>
-            </w:r>
-            <w:proofErr w:type="gramEnd"/>
-            <w:r>
-              <w:t xml:space="preserve"> necessary, but the CTD_ID (file name) needs to be recorded in the PlanktonData.csv sheet</w:t>
+              <w:t>Raw .csv export of the CTD data via the CTD software. No name change necessary, but the CTD_ID (file name) needs to be recorded in the PlanktonData.csv sheet</w:t>
             </w:r>
           </w:p>
         </w:tc>
@@ -2483,15 +2404,7 @@
       </w:r>
       <w:proofErr w:type="spellEnd"/>
       <w:r>
-        <w:t xml:space="preserve"> survey folder (Surveys/Year/Survey, </w:t>
-      </w:r>
-      <w:proofErr w:type="gramStart"/>
-      <w:r>
-        <w:t>e.g.</w:t>
-      </w:r>
-      <w:proofErr w:type="gramEnd"/>
-      <w:r>
-        <w:t xml:space="preserve"> Surveys/2023/SB5/) will have a blank “PlanktonData.csv” sheet that needs to be filled out as entirely as possible. There will be </w:t>
+        <w:t xml:space="preserve"> survey folder (Surveys/Year/Survey, e.g. Surveys/2023/SB5/) will have a blank “PlanktonData.csv” sheet that needs to be filled out as entirely as possible. There will be </w:t>
       </w:r>
       <w:r>
         <w:rPr>
@@ -2586,15 +2499,7 @@
         <w:t xml:space="preserve">: </w:t>
       </w:r>
       <w:r>
-        <w:t>the set number written on the plankton jar, which is cumulative throughout the year (</w:t>
-      </w:r>
-      <w:proofErr w:type="gramStart"/>
-      <w:r>
-        <w:t>e.g.</w:t>
-      </w:r>
-      <w:proofErr w:type="gramEnd"/>
-      <w:r>
-        <w:t xml:space="preserve"> SB2023-01, with SB2023-02 being written in the second row).</w:t>
+        <w:t>the set number written on the plankton jar, which is cumulative throughout the year (e.g. SB2023-01, with SB2023-02 being written in the second row).</w:t>
       </w:r>
     </w:p>
     <w:p>
@@ -2608,15 +2513,7 @@
       </w:r>
       <w:proofErr w:type="spellEnd"/>
       <w:r>
-        <w:t xml:space="preserve">: how many jars were needed to </w:t>
-      </w:r>
-      <w:proofErr w:type="gramStart"/>
-      <w:r>
-        <w:t>used</w:t>
-      </w:r>
-      <w:proofErr w:type="gramEnd"/>
-      <w:r>
-        <w:t xml:space="preserve"> to capture plankton from the tow, previously more than 1 jar was used but now we only sub-sample the plankton and tend towards using only 1 jar per tow.</w:t>
+        <w:t>: how many jars were needed to used to capture plankton from the tow, previously more than 1 jar was used but now we only sub-sample the plankton and tend towards using only 1 jar per tow.</w:t>
       </w:r>
     </w:p>
     <w:p>
@@ -2630,15 +2527,7 @@
       </w:r>
       <w:proofErr w:type="spellEnd"/>
       <w:r>
-        <w:t xml:space="preserve">: the tow number, written in numerical format, </w:t>
-      </w:r>
-      <w:proofErr w:type="gramStart"/>
-      <w:r>
-        <w:t>e.g.</w:t>
-      </w:r>
-      <w:proofErr w:type="gramEnd"/>
-      <w:r>
-        <w:t xml:space="preserve"> 1 or 2.</w:t>
+        <w:t>: the tow number, written in numerical format, e.g. 1 or 2.</w:t>
       </w:r>
     </w:p>
     <w:p>
@@ -2662,13 +2551,8 @@
         <w:t>Time 1, Time2</w:t>
       </w:r>
       <w:r>
-        <w:t xml:space="preserve">: The start (time 1) and end (time 2) of the plankton tow, generally 10:00min apart. Written as </w:t>
-      </w:r>
-      <w:proofErr w:type="gramStart"/>
-      <w:r>
-        <w:t>MM:SS.</w:t>
-      </w:r>
-      <w:proofErr w:type="gramEnd"/>
+        <w:t>: The start (time 1) and end (time 2) of the plankton tow, generally 10:00min apart. Written as MM:SS.</w:t>
+      </w:r>
     </w:p>
     <w:p>
       <w:proofErr w:type="spellStart"/>
@@ -2873,15 +2757,7 @@
         <w:t>CTD_ID</w:t>
       </w:r>
       <w:r>
-        <w:t>: the ID of the raw CTD data file that is exported after conducting a cast (</w:t>
-      </w:r>
-      <w:proofErr w:type="gramStart"/>
-      <w:r>
-        <w:t>e.g.</w:t>
-      </w:r>
-      <w:proofErr w:type="gramEnd"/>
-      <w:r>
-        <w:t xml:space="preserve"> ‘</w:t>
+        <w:t>: the ID of the raw CTD data file that is exported after conducting a cast (e.g. ‘</w:t>
       </w:r>
       <w:r>
         <w:t>10K100766_20230730_224751</w:t>
@@ -2898,6 +2774,9 @@
         <w:t xml:space="preserve"> from the file name directly while renaming it (but don’t rename it). </w:t>
       </w:r>
       <w:r>
+        <w:rPr>
+          <w:noProof/>
+        </w:rPr>
         <w:drawing>
           <wp:inline distT="0" distB="0" distL="0" distR="0" wp14:anchorId="0B01526F" wp14:editId="4CC41F80">
             <wp:extent cx="1724266" cy="247685"/>
@@ -2962,15 +2841,7 @@
       </w:r>
       <w:proofErr w:type="spellEnd"/>
       <w:r>
-        <w:t>: the Lat and Lon recorded on the CTD device, recorded in the format the device presents (</w:t>
-      </w:r>
-      <w:proofErr w:type="gramStart"/>
-      <w:r>
-        <w:t>e.g.</w:t>
-      </w:r>
-      <w:proofErr w:type="gramEnd"/>
-      <w:r>
-        <w:t xml:space="preserve"> 45.000, -65.000)</w:t>
+        <w:t>: the Lat and Lon recorded on the CTD device, recorded in the format the device presents (e.g. 45.000, -65.000)</w:t>
       </w:r>
       <w:r>
         <w:t>.</w:t>
@@ -3144,15 +3015,7 @@
         <w:t>“Plankton.jpg” in the survey folder.</w:t>
       </w:r>
       <w:r>
-        <w:t xml:space="preserve"> It is best to take one photo of both jars, but if more detail is needed of the captured </w:t>
-      </w:r>
-      <w:proofErr w:type="gramStart"/>
-      <w:r>
-        <w:t>plankton</w:t>
-      </w:r>
-      <w:proofErr w:type="gramEnd"/>
-      <w:r>
-        <w:t xml:space="preserve"> then two separate photos can be taken and stitched together later (in Paint or other programs). </w:t>
+        <w:t xml:space="preserve"> It is best to take one photo of both jars, but if more detail is needed of the captured plankton then two separate photos can be taken and stitched together later (in Paint or other programs). </w:t>
       </w:r>
     </w:p>
     <w:p>
@@ -3294,15 +3157,7 @@
     </w:p>
     <w:p>
       <w:r>
-        <w:t>Step 3) Select the most recent cast (ordered chronologically with the newest on top</w:t>
-      </w:r>
-      <w:proofErr w:type="gramStart"/>
-      <w:r>
-        <w:t>), or</w:t>
-      </w:r>
-      <w:proofErr w:type="gramEnd"/>
-      <w:r>
-        <w:t xml:space="preserve"> find the cast you are interested in by date/time. Make sure that the cast has samples under “Number of samples” and that ‘Sample type’ is not </w:t>
+        <w:t xml:space="preserve">Step 3) Select the most recent cast (ordered chronologically with the newest on top), or find the cast you are interested in by date/time. Make sure that the cast has samples under “Number of samples” and that ‘Sample type’ is not </w:t>
       </w:r>
       <w:r>
         <w:rPr>
@@ -3311,15 +3166,7 @@
         <w:t>invalid</w:t>
       </w:r>
       <w:r>
-        <w:t>, which may indicate that you did a point sample cast instead of a regular cast (</w:t>
-      </w:r>
-      <w:proofErr w:type="gramStart"/>
-      <w:r>
-        <w:t>e.g.</w:t>
-      </w:r>
-      <w:proofErr w:type="gramEnd"/>
-      <w:r>
-        <w:t xml:space="preserve"> the bottom cast in this photo).</w:t>
+        <w:t>, which may indicate that you did a point sample cast instead of a regular cast (e.g. the bottom cast in this photo).</w:t>
       </w:r>
     </w:p>
     <w:p>
@@ -3480,15 +3327,7 @@
     </w:p>
     <w:p>
       <w:r>
-        <w:t xml:space="preserve">The exact path you should follow will </w:t>
-      </w:r>
-      <w:proofErr w:type="gramStart"/>
-      <w:r>
-        <w:t>be:</w:t>
-      </w:r>
-      <w:proofErr w:type="gramEnd"/>
-      <w:r>
-        <w:t xml:space="preserve"> Documents/GitHub/Surveys/ and then pick your Year and Survey (SB# or GB#).</w:t>
+        <w:t>The exact path you should follow will be: Documents/GitHub/Surveys/ and then pick your Year and Survey (SB# or GB#).</w:t>
       </w:r>
       <w:r>
         <w:t xml:space="preserve"> </w:t>
@@ -3524,15 +3363,7 @@
         <w:t xml:space="preserve"> information to the first fields as marked and run the script, no other data needs to be added or modified normally.</w:t>
       </w:r>
       <w:r>
-        <w:t xml:space="preserve"> Lat/Lon is added as degree-min-sec (</w:t>
-      </w:r>
-      <w:proofErr w:type="gramStart"/>
-      <w:r>
-        <w:t>e.g.</w:t>
-      </w:r>
-      <w:proofErr w:type="gramEnd"/>
-      <w:r>
-        <w:t xml:space="preserve"> 44</w:t>
+        <w:t xml:space="preserve"> Lat/Lon is added as degree-min-sec (e.g. 44</w:t>
       </w:r>
       <w:r>
         <w:rPr>
@@ -3604,15 +3435,7 @@
     </w:p>
     <w:p>
       <w:r>
-        <w:t xml:space="preserve">If Vessel names or associated </w:t>
-      </w:r>
-      <w:proofErr w:type="gramStart"/>
-      <w:r>
-        <w:t>Taggers</w:t>
-      </w:r>
-      <w:proofErr w:type="gramEnd"/>
-      <w:r>
-        <w:t xml:space="preserve"> change, the below portion can be modified:</w:t>
+        <w:t>If Vessel names or associated Taggers change, the below portion can be modified:</w:t>
       </w:r>
     </w:p>
     <w:p>
@@ -3797,10 +3620,7 @@
         <w:t xml:space="preserve"> script needs to be run.</w:t>
       </w:r>
       <w:r>
-        <w:t xml:space="preserve"> </w:t>
-      </w:r>
-      <w:r>
-        <w:t xml:space="preserve">The first options in the code need to be changed to reflect the current survey. ‘ids’ need to be set to the boat initials for </w:t>
+        <w:t xml:space="preserve"> The first options in the code need to be changed to reflect the current survey. ‘ids’ need to be set to the boat initials for </w:t>
       </w:r>
       <w:r>
         <w:rPr>
@@ -3822,27 +3642,38 @@
       </w:r>
     </w:p>
     <w:p>
-      <w:r>
+      <w:pPr>
         <w:rPr>
           <w:b/>
           <w:bCs/>
           <w:highlight w:val="yellow"/>
         </w:rPr>
-        <w:t>If for whatever reason you need to re-run this (</w:t>
-      </w:r>
-      <w:r>
-        <w:rPr>
-          <w:highlight w:val="yellow"/>
-        </w:rPr>
-        <w:t>e.g., you receive some tagger logs late and they need to be added</w:t>
-      </w:r>
+      </w:pPr>
       <w:r>
         <w:rPr>
           <w:b/>
           <w:bCs/>
           <w:highlight w:val="yellow"/>
         </w:rPr>
-        <w:t>) you need to go into Main Dat</w:t>
+        <w:t>If for whatever reason you need to re-run this (</w:t>
+      </w:r>
+      <w:r>
+        <w:rPr>
+          <w:highlight w:val="yellow"/>
+        </w:rPr>
+        <w:t xml:space="preserve">e.g., you receive some tagger logs late and they need to be </w:t>
+      </w:r>
+      <w:r>
+        <w:rPr>
+          <w:highlight w:val="yellow"/>
+        </w:rPr>
+        <w:t>added or</w:t>
+      </w:r>
+      <w:r>
+        <w:rPr>
+          <w:highlight w:val="yellow"/>
+        </w:rPr>
+        <w:t xml:space="preserve"> are troubleshooting errors</w:t>
       </w:r>
       <w:r>
         <w:rPr>
@@ -3850,7 +3681,7 @@
           <w:bCs/>
           <w:highlight w:val="yellow"/>
         </w:rPr>
-        <w:t>a</w:t>
+        <w:t xml:space="preserve">) </w:t>
       </w:r>
       <w:r>
         <w:rPr>
@@ -3858,7 +3689,7 @@
           <w:bCs/>
           <w:highlight w:val="yellow"/>
         </w:rPr>
-        <w:t xml:space="preserve">/SSB Estimates.csv and delete the entry for the </w:t>
+        <w:t xml:space="preserve">there are three locations you need to manually go in and delete the entry for the </w:t>
       </w:r>
       <w:r>
         <w:rPr>
@@ -3875,39 +3706,52 @@
           <w:bCs/>
           <w:highlight w:val="yellow"/>
         </w:rPr>
-        <w:t xml:space="preserve"> survey that the script entered</w:t>
-      </w:r>
+        <w:t xml:space="preserve"> survey, that would have been entered from each time you’ve run the script. </w:t>
+      </w:r>
+    </w:p>
+    <w:p>
+      <w:pPr>
+        <w:pStyle w:val="ListParagraph"/>
+        <w:numPr>
+          <w:ilvl w:val="0"/>
+          <w:numId w:val="5"/>
+        </w:numPr>
+        <w:rPr>
+          <w:highlight w:val="yellow"/>
+        </w:rPr>
+      </w:pPr>
       <w:r>
         <w:rPr>
           <w:b/>
           <w:bCs/>
           <w:highlight w:val="yellow"/>
         </w:rPr>
-        <w:t xml:space="preserve"> from the first time you ran it</w:t>
+        <w:t xml:space="preserve">Main Data/SSB Estimates.csv </w:t>
       </w:r>
       <w:r>
         <w:rPr>
           <w:highlight w:val="yellow"/>
         </w:rPr>
-        <w:t>. If you don’t it will duplicate the biomass estimate and affect the turnover calculation</w:t>
+        <w:t xml:space="preserve">and delete the entry for the </w:t>
       </w:r>
       <w:r>
         <w:rPr>
           <w:highlight w:val="yellow"/>
-        </w:rPr>
-        <w:t>.</w:t>
+          <w:u w:val="single"/>
+        </w:rPr>
+        <w:t>current</w:t>
       </w:r>
       <w:r>
         <w:rPr>
           <w:highlight w:val="yellow"/>
         </w:rPr>
-        <w:t xml:space="preserve"> Similarly, </w:t>
+        <w:t xml:space="preserve"> survey </w:t>
       </w:r>
       <w:r>
         <w:rPr>
           <w:highlight w:val="yellow"/>
         </w:rPr>
-        <w:t xml:space="preserve">the same needs to be done for the entry into both </w:t>
+        <w:t>and any NA blanks.</w:t>
       </w:r>
       <w:r>
         <w:rPr>
@@ -3915,68 +3759,159 @@
           <w:bCs/>
           <w:highlight w:val="yellow"/>
         </w:rPr>
-        <w:t xml:space="preserve">Source Data/planktonsamplingData.csv </w:t>
-      </w:r>
-      <w:r>
-        <w:rPr>
-          <w:highlight w:val="yellow"/>
-        </w:rPr>
-        <w:t xml:space="preserve">and </w:t>
-      </w:r>
-      <w:r>
+        <w:t xml:space="preserve"> </w:t>
+      </w:r>
+    </w:p>
+    <w:p>
+      <w:pPr>
+        <w:pStyle w:val="ListParagraph"/>
+        <w:numPr>
+          <w:ilvl w:val="0"/>
+          <w:numId w:val="5"/>
+        </w:numPr>
         <w:rPr>
           <w:b/>
           <w:bCs/>
           <w:highlight w:val="yellow"/>
         </w:rPr>
-        <w:t>Main Data/Survey Data.csv</w:t>
-      </w:r>
+      </w:pPr>
       <w:r>
         <w:rPr>
           <w:b/>
           <w:bCs/>
           <w:highlight w:val="yellow"/>
         </w:rPr>
+        <w:t>Source Data/CTD_Raw.csv</w:t>
+      </w:r>
+      <w:r>
+        <w:rPr>
+          <w:highlight w:val="yellow"/>
+        </w:rPr>
         <w:t xml:space="preserve"> </w:t>
       </w:r>
+      <w:r>
+        <w:rPr>
+          <w:highlight w:val="yellow"/>
+        </w:rPr>
+        <w:t xml:space="preserve">and delete any overlapping CTD entries from the same survey. You can also select the entire </w:t>
+      </w:r>
+      <w:proofErr w:type="spellStart"/>
+      <w:r>
+        <w:rPr>
+          <w:highlight w:val="yellow"/>
+        </w:rPr>
+        <w:t>dataframe</w:t>
+      </w:r>
+      <w:proofErr w:type="spellEnd"/>
+      <w:r>
+        <w:rPr>
+          <w:highlight w:val="yellow"/>
+        </w:rPr>
+        <w:t xml:space="preserve"> and press Data &gt; Remove Duplicates</w:t>
+      </w:r>
+    </w:p>
+    <w:p>
+      <w:pPr>
+        <w:pStyle w:val="ListParagraph"/>
+        <w:numPr>
+          <w:ilvl w:val="0"/>
+          <w:numId w:val="5"/>
+        </w:numPr>
+        <w:rPr>
+          <w:highlight w:val="yellow"/>
+        </w:rPr>
+      </w:pPr>
       <w:r>
         <w:rPr>
           <w:b/>
           <w:bCs/>
           <w:highlight w:val="yellow"/>
         </w:rPr>
-        <w:t xml:space="preserve">(delete both tow 1 + 2 entries for the </w:t>
-      </w:r>
-      <w:r>
-        <w:rPr>
-          <w:b/>
-          <w:bCs/>
+        <w:t>Main Data/CTD Full.csv</w:t>
+      </w:r>
+      <w:r>
+        <w:rPr>
           <w:highlight w:val="yellow"/>
-          <w:u w:val="single"/>
-        </w:rPr>
-        <w:t>current</w:t>
-      </w:r>
-      <w:r>
-        <w:rPr>
-          <w:b/>
-          <w:bCs/>
+        </w:rPr>
+        <w:t xml:space="preserve"> and delete any overlapping CTD entries from the same survey. You can also select the entire </w:t>
+      </w:r>
+      <w:proofErr w:type="spellStart"/>
+      <w:r>
+        <w:rPr>
           <w:highlight w:val="yellow"/>
         </w:rPr>
-        <w:t xml:space="preserve"> survey) </w:t>
-      </w:r>
+        <w:t>dataframe</w:t>
+      </w:r>
+      <w:proofErr w:type="spellEnd"/>
       <w:r>
         <w:rPr>
           <w:highlight w:val="yellow"/>
         </w:rPr>
-        <w:t>as the survey data will replicate every time the script is run.</w:t>
-      </w:r>
+        <w:t xml:space="preserve"> and press Data &gt; Remove Duplicates</w:t>
+      </w:r>
+    </w:p>
+    <w:p>
+      <w:pPr>
+        <w:pStyle w:val="ListParagraph"/>
+      </w:pPr>
+      <w:r>
+        <w:lastRenderedPageBreak/>
+        <w:t xml:space="preserve"> </w:t>
+      </w:r>
+      <w:r>
+        <w:rPr>
+          <w:noProof/>
+        </w:rPr>
+        <w:drawing>
+          <wp:inline distT="0" distB="0" distL="0" distR="0" wp14:anchorId="44C3A1A2" wp14:editId="201C9BE5">
+            <wp:extent cx="714475" cy="800212"/>
+            <wp:effectExtent l="0" t="0" r="9525" b="0"/>
+            <wp:docPr id="825721409" name="Picture 1" descr="A screenshot of a computer&#10;&#10;Description automatically generated"/>
+            <wp:cNvGraphicFramePr>
+              <a:graphicFrameLocks xmlns:a="http://schemas.openxmlformats.org/drawingml/2006/main" noChangeAspect="1"/>
+            </wp:cNvGraphicFramePr>
+            <a:graphic xmlns:a="http://schemas.openxmlformats.org/drawingml/2006/main">
+              <a:graphicData uri="http://schemas.openxmlformats.org/drawingml/2006/picture">
+                <pic:pic xmlns:pic="http://schemas.openxmlformats.org/drawingml/2006/picture">
+                  <pic:nvPicPr>
+                    <pic:cNvPr id="825721409" name="Picture 1" descr="A screenshot of a computer&#10;&#10;Description automatically generated"/>
+                    <pic:cNvPicPr/>
+                  </pic:nvPicPr>
+                  <pic:blipFill>
+                    <a:blip r:embed="rId35"/>
+                    <a:stretch>
+                      <a:fillRect/>
+                    </a:stretch>
+                  </pic:blipFill>
+                  <pic:spPr>
+                    <a:xfrm>
+                      <a:off x="0" y="0"/>
+                      <a:ext cx="714475" cy="800212"/>
+                    </a:xfrm>
+                    <a:prstGeom prst="rect">
+                      <a:avLst/>
+                    </a:prstGeom>
+                  </pic:spPr>
+                </pic:pic>
+              </a:graphicData>
+            </a:graphic>
+          </wp:inline>
+        </w:drawing>
+      </w:r>
+    </w:p>
+    <w:p>
+      <w:pPr>
+        <w:pStyle w:val="ListParagraph"/>
+      </w:pPr>
     </w:p>
     <w:p>
       <w:pPr>
         <w:jc w:val="center"/>
       </w:pPr>
       <w:r>
-        <w:lastRenderedPageBreak/>
+        <w:rPr>
+          <w:noProof/>
+        </w:rPr>
         <w:drawing>
           <wp:inline distT="0" distB="0" distL="0" distR="0" wp14:anchorId="2DF29465" wp14:editId="4E33A901">
             <wp:extent cx="3877216" cy="3115110"/>
@@ -3993,7 +3928,7 @@
                     <pic:cNvPicPr/>
                   </pic:nvPicPr>
                   <pic:blipFill>
-                    <a:blip r:embed="rId35"/>
+                    <a:blip r:embed="rId36"/>
                     <a:stretch>
                       <a:fillRect/>
                     </a:stretch>
@@ -4044,7 +3979,7 @@
                     <pic:cNvPicPr/>
                   </pic:nvPicPr>
                   <pic:blipFill>
-                    <a:blip r:embed="rId36"/>
+                    <a:blip r:embed="rId37"/>
                     <a:stretch>
                       <a:fillRect/>
                     </a:stretch>
@@ -4093,7 +4028,6 @@
         <w15:collapsed/>
       </w:pPr>
       <w:r>
-        <w:lastRenderedPageBreak/>
         <w:t>Data Dictionary</w:t>
       </w:r>
     </w:p>
@@ -4124,15 +4058,7 @@
     </w:p>
     <w:p>
       <w:r>
-        <w:t>id – the ID tag given to the plankton tows, there should be two per survey barring weather and/or equipment issues. Format is SB2023-01 for tow 1, SB2023-02 for tow 2 from the same survey. If any tow has more than one jar, it still falls under that tow label (</w:t>
-      </w:r>
-      <w:proofErr w:type="gramStart"/>
-      <w:r>
-        <w:t>e.g.</w:t>
-      </w:r>
-      <w:proofErr w:type="gramEnd"/>
-      <w:r>
-        <w:t xml:space="preserve"> if tow SB2023-02 has two jars they are both under the -02 tow). </w:t>
+        <w:t xml:space="preserve">id – the ID tag given to the plankton tows, there should be two per survey barring weather and/or equipment issues. Format is SB2023-01 for tow 1, SB2023-02 for tow 2 from the same survey. If any tow has more than one jar, it still falls under that tow label (e.g. if tow SB2023-02 has two jars they are both under the -02 tow). </w:t>
       </w:r>
     </w:p>
     <w:p>
@@ -4167,15 +4093,7 @@
     </w:p>
     <w:p>
       <w:r>
-        <w:t xml:space="preserve">Fishing – whether the survey was a fishing (“Y”) or non-fishing (“N”; </w:t>
-      </w:r>
-      <w:proofErr w:type="gramStart"/>
-      <w:r>
-        <w:t>typically</w:t>
-      </w:r>
-      <w:proofErr w:type="gramEnd"/>
-      <w:r>
-        <w:t xml:space="preserve"> German Bank is non-fishing).</w:t>
+        <w:t>Fishing – whether the survey was a fishing (“Y”) or non-fishing (“N”; typically German Bank is non-fishing).</w:t>
       </w:r>
     </w:p>
     <w:p>
@@ -4396,15 +4314,7 @@
     </w:p>
     <w:p>
       <w:r>
-        <w:t>CTD_ID – file name of the CTD which can be found in the exported CTD .csv. It should be a combination of the device serial number, then the full date, then time stamp (</w:t>
-      </w:r>
-      <w:proofErr w:type="gramStart"/>
-      <w:r>
-        <w:t>e.g.</w:t>
-      </w:r>
-      <w:proofErr w:type="gramEnd"/>
-      <w:r>
-        <w:t xml:space="preserve"> </w:t>
+        <w:t xml:space="preserve">CTD_ID – file name of the CTD which can be found in the exported CTD .csv. It should be a combination of the device serial number, then the full date, then time stamp (e.g. </w:t>
       </w:r>
       <w:proofErr w:type="spellStart"/>
       <w:r>
@@ -4611,15 +4521,7 @@
       </w:r>
       <w:proofErr w:type="spellEnd"/>
       <w:r>
-        <w:t xml:space="preserve">, Density – </w:t>
-      </w:r>
-      <w:proofErr w:type="gramStart"/>
-      <w:r>
-        <w:t>all of</w:t>
-      </w:r>
-      <w:proofErr w:type="gramEnd"/>
-      <w:r>
-        <w:t xml:space="preserve"> these columns are added from the raw CTD data (pasted in) and not added manually.</w:t>
+        <w:t>, Density – all of these columns are added from the raw CTD data (pasted in) and not added manually.</w:t>
       </w:r>
     </w:p>
     <w:p>
@@ -4659,7 +4561,7 @@
     </w:p>
     <w:p/>
     <w:sectPr>
-      <w:headerReference w:type="first" r:id="rId37"/>
+      <w:headerReference w:type="first" r:id="rId38"/>
       <w:pgSz w:w="12240" w:h="15840"/>
       <w:pgMar w:top="1440" w:right="1440" w:bottom="1440" w:left="1440" w:header="708" w:footer="708" w:gutter="0"/>
       <w:cols w:space="708"/>
@@ -4942,6 +4844,96 @@
     </w:lvl>
   </w:abstractNum>
   <w:abstractNum w:abstractNumId="2" w15:restartNumberingAfterBreak="0">
+    <w:nsid w:val="435F568A"/>
+    <w:multiLevelType w:val="hybridMultilevel"/>
+    <w:tmpl w:val="95349AE8"/>
+    <w:lvl w:ilvl="0" w:tplc="11FE92A6">
+      <w:start w:val="1"/>
+      <w:numFmt w:val="decimal"/>
+      <w:lvlText w:val="%1)"/>
+      <w:lvlJc w:val="left"/>
+      <w:pPr>
+        <w:ind w:left="720" w:hanging="360"/>
+      </w:pPr>
+      <w:rPr>
+        <w:rFonts w:hint="default"/>
+        <w:b/>
+      </w:rPr>
+    </w:lvl>
+    <w:lvl w:ilvl="1" w:tplc="10090019" w:tentative="1">
+      <w:start w:val="1"/>
+      <w:numFmt w:val="lowerLetter"/>
+      <w:lvlText w:val="%2."/>
+      <w:lvlJc w:val="left"/>
+      <w:pPr>
+        <w:ind w:left="1440" w:hanging="360"/>
+      </w:pPr>
+    </w:lvl>
+    <w:lvl w:ilvl="2" w:tplc="1009001B" w:tentative="1">
+      <w:start w:val="1"/>
+      <w:numFmt w:val="lowerRoman"/>
+      <w:lvlText w:val="%3."/>
+      <w:lvlJc w:val="right"/>
+      <w:pPr>
+        <w:ind w:left="2160" w:hanging="180"/>
+      </w:pPr>
+    </w:lvl>
+    <w:lvl w:ilvl="3" w:tplc="1009000F" w:tentative="1">
+      <w:start w:val="1"/>
+      <w:numFmt w:val="decimal"/>
+      <w:lvlText w:val="%4."/>
+      <w:lvlJc w:val="left"/>
+      <w:pPr>
+        <w:ind w:left="2880" w:hanging="360"/>
+      </w:pPr>
+    </w:lvl>
+    <w:lvl w:ilvl="4" w:tplc="10090019" w:tentative="1">
+      <w:start w:val="1"/>
+      <w:numFmt w:val="lowerLetter"/>
+      <w:lvlText w:val="%5."/>
+      <w:lvlJc w:val="left"/>
+      <w:pPr>
+        <w:ind w:left="3600" w:hanging="360"/>
+      </w:pPr>
+    </w:lvl>
+    <w:lvl w:ilvl="5" w:tplc="1009001B" w:tentative="1">
+      <w:start w:val="1"/>
+      <w:numFmt w:val="lowerRoman"/>
+      <w:lvlText w:val="%6."/>
+      <w:lvlJc w:val="right"/>
+      <w:pPr>
+        <w:ind w:left="4320" w:hanging="180"/>
+      </w:pPr>
+    </w:lvl>
+    <w:lvl w:ilvl="6" w:tplc="1009000F" w:tentative="1">
+      <w:start w:val="1"/>
+      <w:numFmt w:val="decimal"/>
+      <w:lvlText w:val="%7."/>
+      <w:lvlJc w:val="left"/>
+      <w:pPr>
+        <w:ind w:left="5040" w:hanging="360"/>
+      </w:pPr>
+    </w:lvl>
+    <w:lvl w:ilvl="7" w:tplc="10090019" w:tentative="1">
+      <w:start w:val="1"/>
+      <w:numFmt w:val="lowerLetter"/>
+      <w:lvlText w:val="%8."/>
+      <w:lvlJc w:val="left"/>
+      <w:pPr>
+        <w:ind w:left="5760" w:hanging="360"/>
+      </w:pPr>
+    </w:lvl>
+    <w:lvl w:ilvl="8" w:tplc="1009001B" w:tentative="1">
+      <w:start w:val="1"/>
+      <w:numFmt w:val="lowerRoman"/>
+      <w:lvlText w:val="%9."/>
+      <w:lvlJc w:val="right"/>
+      <w:pPr>
+        <w:ind w:left="6480" w:hanging="180"/>
+      </w:pPr>
+    </w:lvl>
+  </w:abstractNum>
+  <w:abstractNum w:abstractNumId="3" w15:restartNumberingAfterBreak="0">
     <w:nsid w:val="5A0F4401"/>
     <w:multiLevelType w:val="hybridMultilevel"/>
     <w:tmpl w:val="3FEC95FE"/>
@@ -5054,7 +5046,7 @@
       </w:rPr>
     </w:lvl>
   </w:abstractNum>
-  <w:abstractNum w:abstractNumId="3" w15:restartNumberingAfterBreak="0">
+  <w:abstractNum w:abstractNumId="4" w15:restartNumberingAfterBreak="0">
     <w:nsid w:val="7C550DC1"/>
     <w:multiLevelType w:val="hybridMultilevel"/>
     <w:tmpl w:val="B4360EDC"/>
@@ -5168,16 +5160,19 @@
     </w:lvl>
   </w:abstractNum>
   <w:num w:numId="1" w16cid:durableId="614560938">
-    <w:abstractNumId w:val="3"/>
+    <w:abstractNumId w:val="4"/>
   </w:num>
   <w:num w:numId="2" w16cid:durableId="724913540">
     <w:abstractNumId w:val="0"/>
   </w:num>
   <w:num w:numId="3" w16cid:durableId="1411779696">
-    <w:abstractNumId w:val="2"/>
+    <w:abstractNumId w:val="3"/>
   </w:num>
   <w:num w:numId="4" w16cid:durableId="1277175451">
     <w:abstractNumId w:val="1"/>
+  </w:num>
+  <w:num w:numId="5" w16cid:durableId="1317490833">
+    <w:abstractNumId w:val="2"/>
   </w:num>
 </w:numbering>
 </file>

</xml_diff>